<commit_message>
Added updated developer guide document for v5.0.1
</commit_message>
<xml_diff>
--- a/Documentation/PubMatic-Android-SDK.docx
+++ b/Documentation/PubMatic-Android-SDK.docx
@@ -8,6 +8,7 @@
         <w:jc w:val="right"/>
       </w:pPr>
       <w:bookmarkStart w:id="0" w:name="_GoBack"/>
+      <w:bookmarkEnd w:id="0"/>
       <w:r>
         <w:rPr>
           <w:noProof/>
@@ -54,7 +55,6 @@
           </wp:inline>
         </w:drawing>
       </w:r>
-      <w:bookmarkEnd w:id="0"/>
     </w:p>
     <w:p>
       <w:pPr>
@@ -90,7 +90,13 @@
         <w:rPr>
           <w:b/>
         </w:rPr>
-        <w:t>SDK Version: 5.0.0</w:t>
+        <w:t>SDK Version: 5.0.1</w:t>
+      </w:r>
+      <w:r>
+        <w:rPr>
+          <w:b/>
+        </w:rPr>
+        <w:t xml:space="preserve"> </w:t>
       </w:r>
     </w:p>
     <w:p/>
@@ -124,7 +130,7 @@
         <w:rPr>
           <w:bCs/>
         </w:rPr>
-        <w:t>Document Version: 1.0</w:t>
+        <w:t>Document Version: 1.1</w:t>
       </w:r>
     </w:p>
     <w:p/>
@@ -317,7 +323,7 @@
           <w:r>
             <w:fldChar w:fldCharType="separate"/>
           </w:r>
-          <w:hyperlink w:anchor="_Toc442192397" w:history="1">
+          <w:hyperlink w:anchor="_Toc442976235" w:history="1">
             <w:r>
               <w:rPr>
                 <w:rStyle w:val="Hyperlink"/>
@@ -344,7 +350,7 @@
                 <w:noProof/>
                 <w:webHidden/>
               </w:rPr>
-              <w:instrText xml:space="preserve"> PAGEREF _Toc442192397 \h </w:instrText>
+              <w:instrText xml:space="preserve"> PAGEREF _Toc442976235 \h </w:instrText>
             </w:r>
             <w:r>
               <w:rPr>
@@ -384,7 +390,7 @@
               <w:color w:val="auto"/>
             </w:rPr>
           </w:pPr>
-          <w:hyperlink w:anchor="_Toc442192398" w:history="1">
+          <w:hyperlink w:anchor="_Toc442976236" w:history="1">
             <w:r>
               <w:rPr>
                 <w:rStyle w:val="Hyperlink"/>
@@ -411,7 +417,7 @@
                 <w:noProof/>
                 <w:webHidden/>
               </w:rPr>
-              <w:instrText xml:space="preserve"> PAGEREF _Toc442192398 \h </w:instrText>
+              <w:instrText xml:space="preserve"> PAGEREF _Toc442976236 \h </w:instrText>
             </w:r>
             <w:r>
               <w:rPr>
@@ -451,7 +457,7 @@
               <w:color w:val="auto"/>
             </w:rPr>
           </w:pPr>
-          <w:hyperlink w:anchor="_Toc442192399" w:history="1">
+          <w:hyperlink w:anchor="_Toc442976237" w:history="1">
             <w:r>
               <w:rPr>
                 <w:rStyle w:val="Hyperlink"/>
@@ -478,7 +484,7 @@
                 <w:noProof/>
                 <w:webHidden/>
               </w:rPr>
-              <w:instrText xml:space="preserve"> PAGEREF _Toc442192399 \h </w:instrText>
+              <w:instrText xml:space="preserve"> PAGEREF _Toc442976237 \h </w:instrText>
             </w:r>
             <w:r>
               <w:rPr>
@@ -521,7 +527,7 @@
               <w:color w:val="auto"/>
             </w:rPr>
           </w:pPr>
-          <w:hyperlink w:anchor="_Toc442192400" w:history="1">
+          <w:hyperlink w:anchor="_Toc442976238" w:history="1">
             <w:r>
               <w:rPr>
                 <w:rStyle w:val="Hyperlink"/>
@@ -548,7 +554,7 @@
                 <w:noProof/>
                 <w:webHidden/>
               </w:rPr>
-              <w:instrText xml:space="preserve"> PAGEREF _Toc442192400 \h </w:instrText>
+              <w:instrText xml:space="preserve"> PAGEREF _Toc442976238 \h </w:instrText>
             </w:r>
             <w:r>
               <w:rPr>
@@ -588,7 +594,7 @@
               <w:color w:val="auto"/>
             </w:rPr>
           </w:pPr>
-          <w:hyperlink w:anchor="_Toc442192401" w:history="1">
+          <w:hyperlink w:anchor="_Toc442976239" w:history="1">
             <w:r>
               <w:rPr>
                 <w:rStyle w:val="Hyperlink"/>
@@ -615,7 +621,7 @@
                 <w:noProof/>
                 <w:webHidden/>
               </w:rPr>
-              <w:instrText xml:space="preserve"> PAGEREF _Toc442192401 \h </w:instrText>
+              <w:instrText xml:space="preserve"> PAGEREF _Toc442976239 \h </w:instrText>
             </w:r>
             <w:r>
               <w:rPr>
@@ -658,7 +664,7 @@
               <w:color w:val="auto"/>
             </w:rPr>
           </w:pPr>
-          <w:hyperlink w:anchor="_Toc442192402" w:history="1">
+          <w:hyperlink w:anchor="_Toc442976240" w:history="1">
             <w:r>
               <w:rPr>
                 <w:rStyle w:val="Hyperlink"/>
@@ -685,7 +691,7 @@
                 <w:noProof/>
                 <w:webHidden/>
               </w:rPr>
-              <w:instrText xml:space="preserve"> PAGEREF _Toc442192402 \h </w:instrText>
+              <w:instrText xml:space="preserve"> PAGEREF _Toc442976240 \h </w:instrText>
             </w:r>
             <w:r>
               <w:rPr>
@@ -728,7 +734,7 @@
               <w:color w:val="auto"/>
             </w:rPr>
           </w:pPr>
-          <w:hyperlink w:anchor="_Toc442192403" w:history="1">
+          <w:hyperlink w:anchor="_Toc442976241" w:history="1">
             <w:r>
               <w:rPr>
                 <w:rStyle w:val="Hyperlink"/>
@@ -755,7 +761,7 @@
                 <w:noProof/>
                 <w:webHidden/>
               </w:rPr>
-              <w:instrText xml:space="preserve"> PAGEREF _Toc442192403 \h </w:instrText>
+              <w:instrText xml:space="preserve"> PAGEREF _Toc442976241 \h </w:instrText>
             </w:r>
             <w:r>
               <w:rPr>
@@ -795,7 +801,7 @@
               <w:color w:val="auto"/>
             </w:rPr>
           </w:pPr>
-          <w:hyperlink w:anchor="_Toc442192404" w:history="1">
+          <w:hyperlink w:anchor="_Toc442976242" w:history="1">
             <w:r>
               <w:rPr>
                 <w:rStyle w:val="Hyperlink"/>
@@ -822,7 +828,7 @@
                 <w:noProof/>
                 <w:webHidden/>
               </w:rPr>
-              <w:instrText xml:space="preserve"> PAGEREF _Toc442192404 \h </w:instrText>
+              <w:instrText xml:space="preserve"> PAGEREF _Toc442976242 \h </w:instrText>
             </w:r>
             <w:r>
               <w:rPr>
@@ -862,7 +868,7 @@
               <w:color w:val="auto"/>
             </w:rPr>
           </w:pPr>
-          <w:hyperlink w:anchor="_Toc442192405" w:history="1">
+          <w:hyperlink w:anchor="_Toc442976243" w:history="1">
             <w:r>
               <w:rPr>
                 <w:rStyle w:val="Hyperlink"/>
@@ -889,7 +895,7 @@
                 <w:noProof/>
                 <w:webHidden/>
               </w:rPr>
-              <w:instrText xml:space="preserve"> PAGEREF _Toc442192405 \h </w:instrText>
+              <w:instrText xml:space="preserve"> PAGEREF _Toc442976243 \h </w:instrText>
             </w:r>
             <w:r>
               <w:rPr>
@@ -929,7 +935,7 @@
               <w:color w:val="auto"/>
             </w:rPr>
           </w:pPr>
-          <w:hyperlink w:anchor="_Toc442192406" w:history="1">
+          <w:hyperlink w:anchor="_Toc442976244" w:history="1">
             <w:r>
               <w:rPr>
                 <w:rStyle w:val="Hyperlink"/>
@@ -956,7 +962,7 @@
                 <w:noProof/>
                 <w:webHidden/>
               </w:rPr>
-              <w:instrText xml:space="preserve"> PAGEREF _Toc442192406 \h </w:instrText>
+              <w:instrText xml:space="preserve"> PAGEREF _Toc442976244 \h </w:instrText>
             </w:r>
             <w:r>
               <w:rPr>
@@ -996,7 +1002,7 @@
               <w:color w:val="auto"/>
             </w:rPr>
           </w:pPr>
-          <w:hyperlink w:anchor="_Toc442192407" w:history="1">
+          <w:hyperlink w:anchor="_Toc442976245" w:history="1">
             <w:r>
               <w:rPr>
                 <w:rStyle w:val="Hyperlink"/>
@@ -1023,7 +1029,7 @@
                 <w:noProof/>
                 <w:webHidden/>
               </w:rPr>
-              <w:instrText xml:space="preserve"> PAGEREF _Toc442192407 \h </w:instrText>
+              <w:instrText xml:space="preserve"> PAGEREF _Toc442976245 \h </w:instrText>
             </w:r>
             <w:r>
               <w:rPr>
@@ -1063,7 +1069,7 @@
               <w:color w:val="auto"/>
             </w:rPr>
           </w:pPr>
-          <w:hyperlink w:anchor="_Toc442192408" w:history="1">
+          <w:hyperlink w:anchor="_Toc442976246" w:history="1">
             <w:r>
               <w:rPr>
                 <w:rStyle w:val="Hyperlink"/>
@@ -1090,7 +1096,7 @@
                 <w:noProof/>
                 <w:webHidden/>
               </w:rPr>
-              <w:instrText xml:space="preserve"> PAGEREF _Toc442192408 \h </w:instrText>
+              <w:instrText xml:space="preserve"> PAGEREF _Toc442976246 \h </w:instrText>
             </w:r>
             <w:r>
               <w:rPr>
@@ -1133,7 +1139,7 @@
               <w:color w:val="auto"/>
             </w:rPr>
           </w:pPr>
-          <w:hyperlink w:anchor="_Toc442192409" w:history="1">
+          <w:hyperlink w:anchor="_Toc442976247" w:history="1">
             <w:r>
               <w:rPr>
                 <w:rStyle w:val="Hyperlink"/>
@@ -1160,7 +1166,7 @@
                 <w:noProof/>
                 <w:webHidden/>
               </w:rPr>
-              <w:instrText xml:space="preserve"> PAGEREF _Toc442192409 \h </w:instrText>
+              <w:instrText xml:space="preserve"> PAGEREF _Toc442976247 \h </w:instrText>
             </w:r>
             <w:r>
               <w:rPr>
@@ -1203,7 +1209,7 @@
               <w:color w:val="auto"/>
             </w:rPr>
           </w:pPr>
-          <w:hyperlink w:anchor="_Toc442192410" w:history="1">
+          <w:hyperlink w:anchor="_Toc442976248" w:history="1">
             <w:r>
               <w:rPr>
                 <w:rStyle w:val="Hyperlink"/>
@@ -1230,7 +1236,7 @@
                 <w:noProof/>
                 <w:webHidden/>
               </w:rPr>
-              <w:instrText xml:space="preserve"> PAGEREF _Toc442192410 \h </w:instrText>
+              <w:instrText xml:space="preserve"> PAGEREF _Toc442976248 \h </w:instrText>
             </w:r>
             <w:r>
               <w:rPr>
@@ -1270,13 +1276,27 @@
               <w:color w:val="auto"/>
             </w:rPr>
           </w:pPr>
-          <w:hyperlink w:anchor="_Toc442192411" w:history="1">
+          <w:hyperlink w:anchor="_Toc442976249" w:history="1">
             <w:r>
               <w:rPr>
                 <w:rStyle w:val="Hyperlink"/>
                 <w:noProof/>
               </w:rPr>
-              <w:t>Listening to Banner Ad Request callbacks</w:t>
+              <w:t>Set update</w:t>
+            </w:r>
+            <w:r>
+              <w:rPr>
+                <w:rStyle w:val="Hyperlink"/>
+                <w:noProof/>
+              </w:rPr>
+              <w:t xml:space="preserve"> </w:t>
+            </w:r>
+            <w:r>
+              <w:rPr>
+                <w:rStyle w:val="Hyperlink"/>
+                <w:noProof/>
+              </w:rPr>
+              <w:t>interval time</w:t>
             </w:r>
             <w:r>
               <w:rPr>
@@ -1297,7 +1317,7 @@
                 <w:noProof/>
                 <w:webHidden/>
               </w:rPr>
-              <w:instrText xml:space="preserve"> PAGEREF _Toc442192411 \h </w:instrText>
+              <w:instrText xml:space="preserve"> PAGEREF _Toc442976249 \h </w:instrText>
             </w:r>
             <w:r>
               <w:rPr>
@@ -1317,7 +1337,7 @@
                 <w:noProof/>
                 <w:webHidden/>
               </w:rPr>
-              <w:t>11</w:t>
+              <w:t>12</w:t>
             </w:r>
             <w:r>
               <w:rPr>
@@ -1337,13 +1357,13 @@
               <w:color w:val="auto"/>
             </w:rPr>
           </w:pPr>
-          <w:hyperlink w:anchor="_Toc442192412" w:history="1">
+          <w:hyperlink w:anchor="_Toc442976250" w:history="1">
             <w:r>
               <w:rPr>
                 <w:rStyle w:val="Hyperlink"/>
                 <w:noProof/>
               </w:rPr>
-              <w:t>Handling Rotation Changes for Banner Ads</w:t>
+              <w:t>Listening to Banner Ad Request callbacks</w:t>
             </w:r>
             <w:r>
               <w:rPr>
@@ -1364,7 +1384,7 @@
                 <w:noProof/>
                 <w:webHidden/>
               </w:rPr>
-              <w:instrText xml:space="preserve"> PAGEREF _Toc442192412 \h </w:instrText>
+              <w:instrText xml:space="preserve"> PAGEREF _Toc442976250 \h </w:instrText>
             </w:r>
             <w:r>
               <w:rPr>
@@ -1384,7 +1404,74 @@
                 <w:noProof/>
                 <w:webHidden/>
               </w:rPr>
-              <w:t>13</w:t>
+              <w:t>12</w:t>
+            </w:r>
+            <w:r>
+              <w:rPr>
+                <w:noProof/>
+                <w:webHidden/>
+              </w:rPr>
+              <w:fldChar w:fldCharType="end"/>
+            </w:r>
+          </w:hyperlink>
+        </w:p>
+        <w:p>
+          <w:pPr>
+            <w:pStyle w:val="TOC3"/>
+            <w:rPr>
+              <w:rFonts w:eastAsiaTheme="minorEastAsia"/>
+              <w:noProof/>
+              <w:color w:val="auto"/>
+            </w:rPr>
+          </w:pPr>
+          <w:hyperlink w:anchor="_Toc442976251" w:history="1">
+            <w:r>
+              <w:rPr>
+                <w:rStyle w:val="Hyperlink"/>
+                <w:noProof/>
+              </w:rPr>
+              <w:t>Handling Rotation Changes for Banner Ads</w:t>
+            </w:r>
+            <w:r>
+              <w:rPr>
+                <w:noProof/>
+                <w:webHidden/>
+              </w:rPr>
+              <w:tab/>
+            </w:r>
+            <w:r>
+              <w:rPr>
+                <w:noProof/>
+                <w:webHidden/>
+              </w:rPr>
+              <w:fldChar w:fldCharType="begin"/>
+            </w:r>
+            <w:r>
+              <w:rPr>
+                <w:noProof/>
+                <w:webHidden/>
+              </w:rPr>
+              <w:instrText xml:space="preserve"> PAGEREF _Toc442976251 \h </w:instrText>
+            </w:r>
+            <w:r>
+              <w:rPr>
+                <w:noProof/>
+                <w:webHidden/>
+              </w:rPr>
+            </w:r>
+            <w:r>
+              <w:rPr>
+                <w:noProof/>
+                <w:webHidden/>
+              </w:rPr>
+              <w:fldChar w:fldCharType="separate"/>
+            </w:r>
+            <w:r>
+              <w:rPr>
+                <w:noProof/>
+                <w:webHidden/>
+              </w:rPr>
+              <w:t>14</w:t>
             </w:r>
             <w:r>
               <w:rPr>
@@ -1404,7 +1491,7 @@
               <w:color w:val="auto"/>
             </w:rPr>
           </w:pPr>
-          <w:hyperlink w:anchor="_Toc442192413" w:history="1">
+          <w:hyperlink w:anchor="_Toc442976252" w:history="1">
             <w:r>
               <w:rPr>
                 <w:rStyle w:val="Hyperlink"/>
@@ -1431,7 +1518,7 @@
                 <w:noProof/>
                 <w:webHidden/>
               </w:rPr>
-              <w:instrText xml:space="preserve"> PAGEREF _Toc442192413 \h </w:instrText>
+              <w:instrText xml:space="preserve"> PAGEREF _Toc442976252 \h </w:instrText>
             </w:r>
             <w:r>
               <w:rPr>
@@ -1451,7 +1538,7 @@
                 <w:noProof/>
                 <w:webHidden/>
               </w:rPr>
-              <w:t>14</w:t>
+              <w:t>15</w:t>
             </w:r>
             <w:r>
               <w:rPr>
@@ -1471,7 +1558,7 @@
               <w:color w:val="auto"/>
             </w:rPr>
           </w:pPr>
-          <w:hyperlink w:anchor="_Toc442192414" w:history="1">
+          <w:hyperlink w:anchor="_Toc442976253" w:history="1">
             <w:r>
               <w:rPr>
                 <w:rStyle w:val="Hyperlink"/>
@@ -1498,7 +1585,7 @@
                 <w:noProof/>
                 <w:webHidden/>
               </w:rPr>
-              <w:instrText xml:space="preserve"> PAGEREF _Toc442192414 \h </w:instrText>
+              <w:instrText xml:space="preserve"> PAGEREF _Toc442976253 \h </w:instrText>
             </w:r>
             <w:r>
               <w:rPr>
@@ -1518,7 +1605,7 @@
                 <w:noProof/>
                 <w:webHidden/>
               </w:rPr>
-              <w:t>16</w:t>
+              <w:t>17</w:t>
             </w:r>
             <w:r>
               <w:rPr>
@@ -1538,7 +1625,7 @@
               <w:color w:val="auto"/>
             </w:rPr>
           </w:pPr>
-          <w:hyperlink w:anchor="_Toc442192415" w:history="1">
+          <w:hyperlink w:anchor="_Toc442976254" w:history="1">
             <w:r>
               <w:rPr>
                 <w:rStyle w:val="Hyperlink"/>
@@ -1565,7 +1652,7 @@
                 <w:noProof/>
                 <w:webHidden/>
               </w:rPr>
-              <w:instrText xml:space="preserve"> PAGEREF _Toc442192415 \h </w:instrText>
+              <w:instrText xml:space="preserve"> PAGEREF _Toc442976254 \h </w:instrText>
             </w:r>
             <w:r>
               <w:rPr>
@@ -1585,7 +1672,7 @@
                 <w:noProof/>
                 <w:webHidden/>
               </w:rPr>
-              <w:t>17</w:t>
+              <w:t>18</w:t>
             </w:r>
             <w:r>
               <w:rPr>
@@ -1605,7 +1692,7 @@
               <w:color w:val="auto"/>
             </w:rPr>
           </w:pPr>
-          <w:hyperlink w:anchor="_Toc442192416" w:history="1">
+          <w:hyperlink w:anchor="_Toc442976255" w:history="1">
             <w:r>
               <w:rPr>
                 <w:rStyle w:val="Hyperlink"/>
@@ -1632,7 +1719,7 @@
                 <w:noProof/>
                 <w:webHidden/>
               </w:rPr>
-              <w:instrText xml:space="preserve"> PAGEREF _Toc442192416 \h </w:instrText>
+              <w:instrText xml:space="preserve"> PAGEREF _Toc442976255 \h </w:instrText>
             </w:r>
             <w:r>
               <w:rPr>
@@ -1652,7 +1739,7 @@
                 <w:noProof/>
                 <w:webHidden/>
               </w:rPr>
-              <w:t>19</w:t>
+              <w:t>20</w:t>
             </w:r>
             <w:r>
               <w:rPr>
@@ -1672,7 +1759,7 @@
               <w:color w:val="auto"/>
             </w:rPr>
           </w:pPr>
-          <w:hyperlink w:anchor="_Toc442192417" w:history="1">
+          <w:hyperlink w:anchor="_Toc442976256" w:history="1">
             <w:r>
               <w:rPr>
                 <w:rStyle w:val="Hyperlink"/>
@@ -1699,7 +1786,7 @@
                 <w:noProof/>
                 <w:webHidden/>
               </w:rPr>
-              <w:instrText xml:space="preserve"> PAGEREF _Toc442192417 \h </w:instrText>
+              <w:instrText xml:space="preserve"> PAGEREF _Toc442976256 \h </w:instrText>
             </w:r>
             <w:r>
               <w:rPr>
@@ -1719,7 +1806,7 @@
                 <w:noProof/>
                 <w:webHidden/>
               </w:rPr>
-              <w:t>20</w:t>
+              <w:t>21</w:t>
             </w:r>
             <w:r>
               <w:rPr>
@@ -1739,7 +1826,7 @@
               <w:color w:val="auto"/>
             </w:rPr>
           </w:pPr>
-          <w:hyperlink w:anchor="_Toc442192418" w:history="1">
+          <w:hyperlink w:anchor="_Toc442976257" w:history="1">
             <w:r>
               <w:rPr>
                 <w:rStyle w:val="Hyperlink"/>
@@ -1766,7 +1853,7 @@
                 <w:noProof/>
                 <w:webHidden/>
               </w:rPr>
-              <w:instrText xml:space="preserve"> PAGEREF _Toc442192418 \h </w:instrText>
+              <w:instrText xml:space="preserve"> PAGEREF _Toc442976257 \h </w:instrText>
             </w:r>
             <w:r>
               <w:rPr>
@@ -1786,7 +1873,7 @@
                 <w:noProof/>
                 <w:webHidden/>
               </w:rPr>
-              <w:t>21</w:t>
+              <w:t>22</w:t>
             </w:r>
             <w:r>
               <w:rPr>
@@ -1809,7 +1896,7 @@
               <w:color w:val="auto"/>
             </w:rPr>
           </w:pPr>
-          <w:hyperlink w:anchor="_Toc442192419" w:history="1">
+          <w:hyperlink w:anchor="_Toc442976258" w:history="1">
             <w:r>
               <w:rPr>
                 <w:rStyle w:val="Hyperlink"/>
@@ -1836,7 +1923,7 @@
                 <w:noProof/>
                 <w:webHidden/>
               </w:rPr>
-              <w:instrText xml:space="preserve"> PAGEREF _Toc442192419 \h </w:instrText>
+              <w:instrText xml:space="preserve"> PAGEREF _Toc442976258 \h </w:instrText>
             </w:r>
             <w:r>
               <w:rPr>
@@ -1856,7 +1943,7 @@
                 <w:noProof/>
                 <w:webHidden/>
               </w:rPr>
-              <w:t>21</w:t>
+              <w:t>22</w:t>
             </w:r>
             <w:r>
               <w:rPr>
@@ -1876,7 +1963,7 @@
               <w:color w:val="auto"/>
             </w:rPr>
           </w:pPr>
-          <w:hyperlink w:anchor="_Toc442192420" w:history="1">
+          <w:hyperlink w:anchor="_Toc442976259" w:history="1">
             <w:r>
               <w:rPr>
                 <w:rStyle w:val="Hyperlink"/>
@@ -1903,7 +1990,7 @@
                 <w:noProof/>
                 <w:webHidden/>
               </w:rPr>
-              <w:instrText xml:space="preserve"> PAGEREF _Toc442192420 \h </w:instrText>
+              <w:instrText xml:space="preserve"> PAGEREF _Toc442976259 \h </w:instrText>
             </w:r>
             <w:r>
               <w:rPr>
@@ -1923,7 +2010,7 @@
                 <w:noProof/>
                 <w:webHidden/>
               </w:rPr>
-              <w:t>21</w:t>
+              <w:t>22</w:t>
             </w:r>
             <w:r>
               <w:rPr>
@@ -1943,7 +2030,7 @@
               <w:color w:val="auto"/>
             </w:rPr>
           </w:pPr>
-          <w:hyperlink w:anchor="_Toc442192421" w:history="1">
+          <w:hyperlink w:anchor="_Toc442976260" w:history="1">
             <w:r>
               <w:rPr>
                 <w:rStyle w:val="Hyperlink"/>
@@ -1970,7 +2057,7 @@
                 <w:noProof/>
                 <w:webHidden/>
               </w:rPr>
-              <w:instrText xml:space="preserve"> PAGEREF _Toc442192421 \h </w:instrText>
+              <w:instrText xml:space="preserve"> PAGEREF _Toc442976260 \h </w:instrText>
             </w:r>
             <w:r>
               <w:rPr>
@@ -1990,7 +2077,7 @@
                 <w:noProof/>
                 <w:webHidden/>
               </w:rPr>
-              <w:t>22</w:t>
+              <w:t>23</w:t>
             </w:r>
             <w:r>
               <w:rPr>
@@ -2018,7 +2105,7 @@
       <w:pPr>
         <w:pStyle w:val="Heading1"/>
       </w:pPr>
-      <w:bookmarkStart w:id="1" w:name="_Toc442192397"/>
+      <w:bookmarkStart w:id="1" w:name="_Toc442976235"/>
       <w:r>
         <w:t>Introduction</w:t>
       </w:r>
@@ -2087,7 +2174,7 @@
       <w:pPr>
         <w:pStyle w:val="Heading1"/>
       </w:pPr>
-      <w:bookmarkStart w:id="2" w:name="_Toc442192398"/>
+      <w:bookmarkStart w:id="2" w:name="_Toc442976236"/>
       <w:r>
         <w:t>Features</w:t>
       </w:r>
@@ -2196,7 +2283,7 @@
       <w:pPr>
         <w:pStyle w:val="Heading1"/>
       </w:pPr>
-      <w:bookmarkStart w:id="3" w:name="_Toc442192399"/>
+      <w:bookmarkStart w:id="3" w:name="_Toc442976237"/>
       <w:r>
         <w:t>Getting Started</w:t>
       </w:r>
@@ -2209,7 +2296,7 @@
       <w:pPr>
         <w:pStyle w:val="Heading2"/>
       </w:pPr>
-      <w:bookmarkStart w:id="4" w:name="_Toc442192400"/>
+      <w:bookmarkStart w:id="4" w:name="_Toc442976238"/>
       <w:r>
         <w:t>Prerequisites</w:t>
       </w:r>
@@ -2317,7 +2404,7 @@
       <w:pPr>
         <w:pStyle w:val="Heading1"/>
       </w:pPr>
-      <w:bookmarkStart w:id="5" w:name="_Toc442192401"/>
+      <w:bookmarkStart w:id="5" w:name="_Toc442976239"/>
       <w:r>
         <w:t>Download PubMatic SDK</w:t>
       </w:r>
@@ -2359,7 +2446,7 @@
       <w:pPr>
         <w:pStyle w:val="Heading2"/>
       </w:pPr>
-      <w:bookmarkStart w:id="6" w:name="_Toc442192402"/>
+      <w:bookmarkStart w:id="6" w:name="_Toc442976240"/>
       <w:r>
         <w:t xml:space="preserve">Source </w:t>
       </w:r>
@@ -2405,7 +2492,7 @@
       <w:pPr>
         <w:pStyle w:val="Heading2"/>
       </w:pPr>
-      <w:bookmarkStart w:id="7" w:name="_Toc442192403"/>
+      <w:bookmarkStart w:id="7" w:name="_Toc442976241"/>
       <w:r>
         <w:t xml:space="preserve">Integration with </w:t>
       </w:r>
@@ -2642,76 +2729,80 @@
           <w:b/>
           <w:bCs/>
         </w:rPr>
-        <w:t>include</w:t>
-      </w:r>
+        <w:t>include ':common-</w:t>
+      </w:r>
+      <w:proofErr w:type="spellStart"/>
       <w:r>
         <w:rPr>
           <w:rFonts w:ascii="Courier New" w:eastAsia="Courier New" w:hAnsi="Courier New" w:cs="Courier New"/>
           <w:b/>
           <w:bCs/>
         </w:rPr>
-        <w:t xml:space="preserve"> :app,</w:t>
-      </w:r>
+        <w:t>sdk</w:t>
+      </w:r>
+      <w:proofErr w:type="spellEnd"/>
       <w:r>
         <w:rPr>
           <w:rFonts w:ascii="Courier New" w:eastAsia="Courier New" w:hAnsi="Courier New" w:cs="Courier New"/>
           <w:b/>
           <w:bCs/>
         </w:rPr>
-        <w:t xml:space="preserve"> </w:t>
-      </w:r>
+        <w:t>', ':banner-</w:t>
+      </w:r>
+      <w:proofErr w:type="spellStart"/>
       <w:r>
         <w:rPr>
           <w:rFonts w:ascii="Courier New" w:eastAsia="Courier New" w:hAnsi="Courier New" w:cs="Courier New"/>
           <w:b/>
           <w:bCs/>
         </w:rPr>
-        <w:t>:common-</w:t>
-      </w:r>
-      <w:proofErr w:type="spellStart"/>
+        <w:t>sdk</w:t>
+      </w:r>
+      <w:proofErr w:type="spellEnd"/>
       <w:r>
         <w:rPr>
           <w:rFonts w:ascii="Courier New" w:eastAsia="Courier New" w:hAnsi="Courier New" w:cs="Courier New"/>
           <w:b/>
           <w:bCs/>
         </w:rPr>
-        <w:t>sdk</w:t>
-      </w:r>
-      <w:proofErr w:type="spellEnd"/>
+        <w:t>', ':</w:t>
+      </w:r>
+      <w:proofErr w:type="spellStart"/>
       <w:r>
         <w:rPr>
           <w:rFonts w:ascii="Courier New" w:eastAsia="Courier New" w:hAnsi="Courier New" w:cs="Courier New"/>
           <w:b/>
           <w:bCs/>
         </w:rPr>
-        <w:t>,</w:t>
-      </w:r>
+        <w:t>sdk</w:t>
+      </w:r>
+      <w:proofErr w:type="spellEnd"/>
       <w:r>
         <w:rPr>
           <w:rFonts w:ascii="Courier New" w:eastAsia="Courier New" w:hAnsi="Courier New" w:cs="Courier New"/>
           <w:b/>
           <w:bCs/>
         </w:rPr>
-        <w:t xml:space="preserve"> and </w:t>
-      </w:r>
+        <w:t>-sample-app', ':native-</w:t>
+      </w:r>
+      <w:proofErr w:type="spellStart"/>
       <w:r>
         <w:rPr>
           <w:rFonts w:ascii="Courier New" w:eastAsia="Courier New" w:hAnsi="Courier New" w:cs="Courier New"/>
           <w:b/>
           <w:bCs/>
         </w:rPr>
-        <w:t>:banner-</w:t>
-      </w:r>
-      <w:proofErr w:type="spellStart"/>
+        <w:t>sdk</w:t>
+      </w:r>
+      <w:proofErr w:type="spellEnd"/>
       <w:r>
         <w:rPr>
           <w:rFonts w:ascii="Courier New" w:eastAsia="Courier New" w:hAnsi="Courier New" w:cs="Courier New"/>
           <w:b/>
           <w:bCs/>
         </w:rPr>
-        <w:t>sdk</w:t>
-      </w:r>
-      <w:proofErr w:type="spellEnd"/>
+        <w:t>'</w:t>
+      </w:r>
     </w:p>
     <w:p>
       <w:pPr>
@@ -2882,9 +2973,8 @@
                 <w:bCs w:val="0"/>
                 <w:color w:val="333333"/>
               </w:rPr>
-              <w:t xml:space="preserve">    Compile project(':common-</w:t>
-            </w:r>
-            <w:proofErr w:type="spellStart"/>
+              <w:t xml:space="preserve">    c</w:t>
+            </w:r>
             <w:r>
               <w:rPr>
                 <w:rFonts w:ascii="Courier New" w:eastAsia="Courier New" w:hAnsi="Courier New" w:cs="Courier New"/>
@@ -2892,6 +2982,16 @@
                 <w:bCs w:val="0"/>
                 <w:color w:val="333333"/>
               </w:rPr>
+              <w:t>ompile project(':common-</w:t>
+            </w:r>
+            <w:proofErr w:type="spellStart"/>
+            <w:r>
+              <w:rPr>
+                <w:rFonts w:ascii="Courier New" w:eastAsia="Courier New" w:hAnsi="Courier New" w:cs="Courier New"/>
+                <w:b w:val="0"/>
+                <w:bCs w:val="0"/>
+                <w:color w:val="333333"/>
+              </w:rPr>
               <w:t>sdk</w:t>
             </w:r>
             <w:proofErr w:type="spellEnd"/>
@@ -2953,9 +3053,8 @@
                 <w:bCs w:val="0"/>
                 <w:color w:val="333333"/>
               </w:rPr>
-              <w:t xml:space="preserve">    Compile project(':banner-</w:t>
-            </w:r>
-            <w:proofErr w:type="spellStart"/>
+              <w:t xml:space="preserve">    c</w:t>
+            </w:r>
             <w:r>
               <w:rPr>
                 <w:rFonts w:ascii="Courier New" w:eastAsia="Courier New" w:hAnsi="Courier New" w:cs="Courier New"/>
@@ -2963,6 +3062,16 @@
                 <w:bCs w:val="0"/>
                 <w:color w:val="333333"/>
               </w:rPr>
+              <w:t>ompile project(':banner-</w:t>
+            </w:r>
+            <w:proofErr w:type="spellStart"/>
+            <w:r>
+              <w:rPr>
+                <w:rFonts w:ascii="Courier New" w:eastAsia="Courier New" w:hAnsi="Courier New" w:cs="Courier New"/>
+                <w:b w:val="0"/>
+                <w:bCs w:val="0"/>
+                <w:color w:val="333333"/>
+              </w:rPr>
               <w:t>sdk</w:t>
             </w:r>
             <w:proofErr w:type="spellEnd"/>
@@ -3024,7 +3133,16 @@
                 <w:bCs w:val="0"/>
                 <w:color w:val="333333"/>
               </w:rPr>
-              <w:t xml:space="preserve">    Compile project(':native-</w:t>
+              <w:t xml:space="preserve">    c</w:t>
+            </w:r>
+            <w:r>
+              <w:rPr>
+                <w:rFonts w:ascii="Courier New" w:eastAsia="Courier New" w:hAnsi="Courier New" w:cs="Courier New"/>
+                <w:b w:val="0"/>
+                <w:bCs w:val="0"/>
+                <w:color w:val="333333"/>
+              </w:rPr>
+              <w:t>ompile project(':native-</w:t>
             </w:r>
             <w:proofErr w:type="spellStart"/>
             <w:r>
@@ -3069,7 +3187,7 @@
           <w:color w:val="auto"/>
         </w:rPr>
       </w:pPr>
-      <w:bookmarkStart w:id="8" w:name="_Toc442192404"/>
+      <w:bookmarkStart w:id="8" w:name="_Toc442976242"/>
       <w:r>
         <w:rPr>
           <w:color w:val="auto"/>
@@ -3239,7 +3357,7 @@
       <w:pPr>
         <w:pStyle w:val="Heading3"/>
       </w:pPr>
-      <w:bookmarkStart w:id="9" w:name="_Toc442192405"/>
+      <w:bookmarkStart w:id="9" w:name="_Toc442976243"/>
       <w:r>
         <w:t>Generating JAR files to use with Eclipse projects</w:t>
       </w:r>
@@ -3427,7 +3545,7 @@
       <w:pPr>
         <w:pStyle w:val="Heading3"/>
       </w:pPr>
-      <w:bookmarkStart w:id="10" w:name="_Toc442192406"/>
+      <w:bookmarkStart w:id="10" w:name="_Toc442976244"/>
       <w:r>
         <w:t>Add SDK JAR files to Eclipse project</w:t>
       </w:r>
@@ -3462,7 +3580,7 @@
         <w:pStyle w:val="Heading1"/>
       </w:pPr>
       <w:bookmarkStart w:id="11" w:name="_Ref441927815"/>
-      <w:bookmarkStart w:id="12" w:name="_Toc442192407"/>
+      <w:bookmarkStart w:id="12" w:name="_Toc442976245"/>
       <w:r>
         <w:t xml:space="preserve">Adding Permissions to </w:t>
       </w:r>
@@ -3542,27 +3660,14 @@
       <w:r>
         <w:t xml:space="preserve">Table </w:t>
       </w:r>
-      <w:r>
-        <w:fldChar w:fldCharType="begin"/>
-      </w:r>
-      <w:r>
-        <w:instrText xml:space="preserve"> SEQ Table \* ARABIC </w:instrText>
-      </w:r>
-      <w:r>
-        <w:fldChar w:fldCharType="separate"/>
-      </w:r>
-      <w:r>
-        <w:rPr>
-          <w:noProof/>
-        </w:rPr>
-        <w:t>1</w:t>
-      </w:r>
-      <w:r>
-        <w:rPr>
-          <w:noProof/>
-        </w:rPr>
-        <w:fldChar w:fldCharType="end"/>
-      </w:r>
+      <w:fldSimple w:instr=" SEQ Table \* ARABIC ">
+        <w:r>
+          <w:rPr>
+            <w:noProof/>
+          </w:rPr>
+          <w:t>1</w:t>
+        </w:r>
+      </w:fldSimple>
       <w:r>
         <w:t xml:space="preserve"> Basic Permissions for the Manifest File</w:t>
       </w:r>
@@ -3992,27 +4097,14 @@
       <w:r>
         <w:t xml:space="preserve">Table </w:t>
       </w:r>
-      <w:r>
-        <w:fldChar w:fldCharType="begin"/>
-      </w:r>
-      <w:r>
-        <w:instrText xml:space="preserve"> SEQ Table \* ARABIC </w:instrText>
-      </w:r>
-      <w:r>
-        <w:fldChar w:fldCharType="separate"/>
-      </w:r>
-      <w:r>
-        <w:rPr>
-          <w:noProof/>
-        </w:rPr>
-        <w:t>2</w:t>
-      </w:r>
-      <w:r>
-        <w:rPr>
-          <w:noProof/>
-        </w:rPr>
-        <w:fldChar w:fldCharType="end"/>
-      </w:r>
+      <w:fldSimple w:instr=" SEQ Table \* ARABIC ">
+        <w:r>
+          <w:rPr>
+            <w:noProof/>
+          </w:rPr>
+          <w:t>2</w:t>
+        </w:r>
+      </w:fldSimple>
       <w:r>
         <w:t xml:space="preserve"> </w:t>
       </w:r>
@@ -4803,7 +4895,7 @@
       <w:pPr>
         <w:pStyle w:val="Heading1"/>
       </w:pPr>
-      <w:bookmarkStart w:id="13" w:name="_Toc442192408"/>
+      <w:bookmarkStart w:id="13" w:name="_Toc442976246"/>
       <w:r>
         <w:t xml:space="preserve">Integrating </w:t>
       </w:r>
@@ -5084,7 +5176,7 @@
       <w:pPr>
         <w:pStyle w:val="Heading2"/>
       </w:pPr>
-      <w:bookmarkStart w:id="14" w:name="_Toc442192409"/>
+      <w:bookmarkStart w:id="14" w:name="_Toc442976247"/>
       <w:r>
         <w:t>Layout Based Ad View Creation</w:t>
       </w:r>
@@ -6023,7 +6115,7 @@
       <w:pPr>
         <w:pStyle w:val="Heading2"/>
       </w:pPr>
-      <w:bookmarkStart w:id="15" w:name="_Toc442192410"/>
+      <w:bookmarkStart w:id="15" w:name="_Toc442976248"/>
       <w:r>
         <w:t xml:space="preserve">Creating </w:t>
       </w:r>
@@ -6172,7 +6264,11 @@
               <w:t>;</w:t>
             </w:r>
           </w:p>
-          <w:p>
+          <w:p/>
+          <w:p>
+            <w:pPr>
+              <w:spacing w:after="120"/>
+            </w:pPr>
             <w:r>
               <w:rPr>
                 <w:rFonts w:ascii="Courier New" w:eastAsia="Courier New" w:hAnsi="Courier New" w:cs="Courier New"/>
@@ -6180,19 +6276,15 @@
                 <w:bCs w:val="0"/>
                 <w:color w:val="A6A6A6" w:themeColor="background1" w:themeShade="A6"/>
               </w:rPr>
-              <w:t xml:space="preserve">// Delegate for </w:t>
-            </w:r>
-            <w:proofErr w:type="spellStart"/>
-            <w:r>
-              <w:rPr>
-                <w:rFonts w:ascii="Courier New" w:eastAsia="Courier New" w:hAnsi="Courier New" w:cs="Courier New"/>
-                <w:b w:val="0"/>
-                <w:bCs w:val="0"/>
+              <w:t xml:space="preserve">// For making request to </w:t>
+            </w:r>
+            <w:r>
+              <w:rPr>
+                <w:rFonts w:ascii="Courier New" w:eastAsia="Courier New" w:hAnsi="Courier New" w:cs="Courier New"/>
                 <w:color w:val="A6A6A6" w:themeColor="background1" w:themeShade="A6"/>
               </w:rPr>
-              <w:t>AdRequest</w:t>
-            </w:r>
-            <w:proofErr w:type="spellEnd"/>
+              <w:t xml:space="preserve">Mocean </w:t>
+            </w:r>
             <w:r>
               <w:rPr>
                 <w:rFonts w:ascii="Courier New" w:eastAsia="Courier New" w:hAnsi="Courier New" w:cs="Courier New"/>
@@ -6200,15 +6292,7 @@
                 <w:bCs w:val="0"/>
                 <w:color w:val="A6A6A6" w:themeColor="background1" w:themeShade="A6"/>
               </w:rPr>
-              <w:t xml:space="preserve"> events</w:t>
-            </w:r>
-            <w:r>
-              <w:rPr>
-                <w:rFonts w:ascii="Courier New" w:eastAsia="Courier New" w:hAnsi="Courier New" w:cs="Courier New"/>
-                <w:b w:val="0"/>
-                <w:bCs w:val="0"/>
-              </w:rPr>
-              <w:t xml:space="preserve"> </w:t>
+              <w:t>Ad server</w:t>
             </w:r>
           </w:p>
           <w:p>
@@ -6227,66 +6311,23 @@
                 <w:b w:val="0"/>
                 <w:bCs w:val="0"/>
               </w:rPr>
-              <w:t>com.pubmatic.sdk.common.AdViewDelegate</w:t>
-            </w:r>
-            <w:proofErr w:type="spellEnd"/>
-            <w:r>
-              <w:rPr>
-                <w:rFonts w:ascii="Courier New" w:eastAsia="Courier New" w:hAnsi="Courier New" w:cs="Courier New"/>
-                <w:b w:val="0"/>
-                <w:bCs w:val="0"/>
-              </w:rPr>
-              <w:t>;</w:t>
-            </w:r>
-          </w:p>
-          <w:p/>
-          <w:p>
-            <w:pPr>
-              <w:spacing w:after="120"/>
-            </w:pPr>
-            <w:r>
-              <w:rPr>
-                <w:rFonts w:ascii="Courier New" w:eastAsia="Courier New" w:hAnsi="Courier New" w:cs="Courier New"/>
-                <w:b w:val="0"/>
-                <w:bCs w:val="0"/>
-                <w:color w:val="A6A6A6" w:themeColor="background1" w:themeShade="A6"/>
-              </w:rPr>
-              <w:t xml:space="preserve">// For making request to </w:t>
-            </w:r>
-            <w:r>
-              <w:rPr>
-                <w:rFonts w:ascii="Courier New" w:eastAsia="Courier New" w:hAnsi="Courier New" w:cs="Courier New"/>
-                <w:color w:val="A6A6A6" w:themeColor="background1" w:themeShade="A6"/>
-              </w:rPr>
-              <w:t xml:space="preserve">Mocean </w:t>
-            </w:r>
-            <w:r>
-              <w:rPr>
-                <w:rFonts w:ascii="Courier New" w:eastAsia="Courier New" w:hAnsi="Courier New" w:cs="Courier New"/>
-                <w:b w:val="0"/>
-                <w:bCs w:val="0"/>
-                <w:color w:val="A6A6A6" w:themeColor="background1" w:themeShade="A6"/>
-              </w:rPr>
-              <w:t>Ad server</w:t>
-            </w:r>
-          </w:p>
-          <w:p>
-            <w:r>
-              <w:rPr>
-                <w:rFonts w:ascii="Courier New" w:eastAsia="Courier New" w:hAnsi="Courier New" w:cs="Courier New"/>
-                <w:b w:val="0"/>
-                <w:bCs w:val="0"/>
-              </w:rPr>
-              <w:t xml:space="preserve">import </w:t>
-            </w:r>
-            <w:proofErr w:type="spellStart"/>
-            <w:r>
-              <w:rPr>
-                <w:rFonts w:ascii="Courier New" w:eastAsia="Courier New" w:hAnsi="Courier New" w:cs="Courier New"/>
-                <w:b w:val="0"/>
-                <w:bCs w:val="0"/>
-              </w:rPr>
-              <w:t>com.pubmatic.sdk.banner.pubmatic.</w:t>
+              <w:t>com.pubmatic.sdk.banner.</w:t>
+            </w:r>
+            <w:r>
+              <w:rPr>
+                <w:rFonts w:ascii="Courier New" w:eastAsia="Courier New" w:hAnsi="Courier New" w:cs="Courier New"/>
+                <w:b w:val="0"/>
+                <w:bCs w:val="0"/>
+              </w:rPr>
+              <w:t>mocean</w:t>
+            </w:r>
+            <w:r>
+              <w:rPr>
+                <w:rFonts w:ascii="Courier New" w:eastAsia="Courier New" w:hAnsi="Courier New" w:cs="Courier New"/>
+                <w:b w:val="0"/>
+                <w:bCs w:val="0"/>
+              </w:rPr>
+              <w:t>.</w:t>
             </w:r>
             <w:r>
               <w:rPr>
@@ -6559,6 +6600,11 @@
           <w:p>
             <w:pPr>
               <w:spacing w:after="120"/>
+              <w:rPr>
+                <w:rFonts w:ascii="Courier New" w:eastAsia="Courier New" w:hAnsi="Courier New" w:cs="Courier New"/>
+                <w:b w:val="0"/>
+                <w:bCs w:val="0"/>
+              </w:rPr>
             </w:pPr>
             <w:proofErr w:type="spellStart"/>
             <w:r>
@@ -6636,6 +6682,44 @@
           <w:p>
             <w:pPr>
               <w:spacing w:after="120"/>
+              <w:rPr>
+                <w:rFonts w:ascii="Courier New" w:eastAsia="Courier New" w:hAnsi="Courier New" w:cs="Courier New"/>
+                <w:b w:val="0"/>
+                <w:bCs w:val="0"/>
+                <w:color w:val="969896"/>
+              </w:rPr>
+            </w:pPr>
+            <w:r>
+              <w:rPr>
+                <w:rFonts w:ascii="Courier New" w:eastAsia="Courier New" w:hAnsi="Courier New" w:cs="Courier New"/>
+                <w:b w:val="0"/>
+                <w:bCs w:val="0"/>
+                <w:color w:val="969896"/>
+              </w:rPr>
+              <w:t xml:space="preserve">// Set layout height &amp; width in pixels </w:t>
+            </w:r>
+            <w:r>
+              <w:rPr>
+                <w:rFonts w:ascii="Courier New" w:eastAsia="Courier New" w:hAnsi="Courier New" w:cs="Courier New"/>
+                <w:b w:val="0"/>
+                <w:bCs w:val="0"/>
+                <w:color w:val="969896"/>
+              </w:rPr>
+              <w:t xml:space="preserve">for banner ad view </w:t>
+            </w:r>
+            <w:r>
+              <w:rPr>
+                <w:rFonts w:ascii="Courier New" w:eastAsia="Courier New" w:hAnsi="Courier New" w:cs="Courier New"/>
+                <w:b w:val="0"/>
+                <w:bCs w:val="0"/>
+                <w:color w:val="969896"/>
+              </w:rPr>
+              <w:t>as per requirement</w:t>
+            </w:r>
+          </w:p>
+          <w:p>
+            <w:pPr>
+              <w:spacing w:after="120"/>
             </w:pPr>
             <w:proofErr w:type="spellStart"/>
             <w:r>
@@ -6714,16 +6798,14 @@
             <w:pPr>
               <w:spacing w:after="120"/>
             </w:pPr>
-            <w:proofErr w:type="spellStart"/>
-            <w:r>
-              <w:rPr>
-                <w:rFonts w:ascii="Courier New" w:eastAsia="Courier New" w:hAnsi="Courier New" w:cs="Courier New"/>
-                <w:b w:val="0"/>
-                <w:bCs w:val="0"/>
-              </w:rPr>
-              <w:t>LayoutParams.WRAP_CONTENT</w:t>
-            </w:r>
-            <w:proofErr w:type="spellEnd"/>
+            <w:r>
+              <w:rPr>
+                <w:rFonts w:ascii="Courier New" w:eastAsia="Courier New" w:hAnsi="Courier New" w:cs="Courier New"/>
+                <w:b w:val="0"/>
+                <w:bCs w:val="0"/>
+              </w:rPr>
+              <w:t>100</w:t>
+            </w:r>
             <w:r>
               <w:rPr>
                 <w:rFonts w:ascii="Courier New" w:eastAsia="Courier New" w:hAnsi="Courier New" w:cs="Courier New"/>
@@ -7067,6 +7149,11 @@
           <w:p>
             <w:pPr>
               <w:spacing w:after="120"/>
+              <w:rPr>
+                <w:rFonts w:ascii="Courier New" w:eastAsia="Courier New" w:hAnsi="Courier New" w:cs="Courier New"/>
+                <w:b w:val="0"/>
+                <w:bCs w:val="0"/>
+              </w:rPr>
             </w:pPr>
             <w:proofErr w:type="spellStart"/>
             <w:r>
@@ -7144,6 +7231,35 @@
           <w:p>
             <w:pPr>
               <w:spacing w:after="120"/>
+              <w:rPr>
+                <w:rFonts w:ascii="Courier New" w:eastAsia="Courier New" w:hAnsi="Courier New" w:cs="Courier New"/>
+                <w:b w:val="0"/>
+                <w:bCs w:val="0"/>
+                <w:color w:val="969896"/>
+              </w:rPr>
+            </w:pPr>
+            <w:r>
+              <w:rPr>
+                <w:rFonts w:ascii="Courier New" w:eastAsia="Courier New" w:hAnsi="Courier New" w:cs="Courier New"/>
+                <w:b w:val="0"/>
+                <w:bCs w:val="0"/>
+                <w:color w:val="969896"/>
+              </w:rPr>
+              <w:t xml:space="preserve">// </w:t>
+            </w:r>
+            <w:r>
+              <w:rPr>
+                <w:rFonts w:ascii="Courier New" w:eastAsia="Courier New" w:hAnsi="Courier New" w:cs="Courier New"/>
+                <w:b w:val="0"/>
+                <w:bCs w:val="0"/>
+                <w:color w:val="969896"/>
+              </w:rPr>
+              <w:t>Set layout height &amp; width for banner ad view in pixels as per requirement</w:t>
+            </w:r>
+          </w:p>
+          <w:p>
+            <w:pPr>
+              <w:spacing w:after="120"/>
             </w:pPr>
             <w:proofErr w:type="spellStart"/>
             <w:r>
@@ -7222,16 +7338,14 @@
             <w:pPr>
               <w:spacing w:after="120"/>
             </w:pPr>
-            <w:proofErr w:type="spellStart"/>
-            <w:r>
-              <w:rPr>
-                <w:rFonts w:ascii="Courier New" w:eastAsia="Courier New" w:hAnsi="Courier New" w:cs="Courier New"/>
-                <w:b w:val="0"/>
-                <w:bCs w:val="0"/>
-              </w:rPr>
-              <w:t>LayoutParams.WRAP_CONTENT</w:t>
-            </w:r>
-            <w:proofErr w:type="spellEnd"/>
+            <w:r>
+              <w:rPr>
+                <w:rFonts w:ascii="Courier New" w:eastAsia="Courier New" w:hAnsi="Courier New" w:cs="Courier New"/>
+                <w:b w:val="0"/>
+                <w:bCs w:val="0"/>
+              </w:rPr>
+              <w:t>100</w:t>
+            </w:r>
             <w:r>
               <w:rPr>
                 <w:rFonts w:ascii="Courier New" w:eastAsia="Courier New" w:hAnsi="Courier New" w:cs="Courier New"/>
@@ -7615,11 +7729,651 @@
       <w:pPr>
         <w:pStyle w:val="Heading3"/>
       </w:pPr>
-      <w:bookmarkStart w:id="18" w:name="_Toc442192411"/>
+      <w:bookmarkStart w:id="18" w:name="_Toc442976249"/>
+      <w:r>
+        <w:t>Set update interval time</w:t>
+      </w:r>
+      <w:bookmarkEnd w:id="18"/>
+    </w:p>
+    <w:p>
+      <w:r>
+        <w:t xml:space="preserve">PubMatic Banner SDK provides </w:t>
+      </w:r>
+      <w:r>
+        <w:t xml:space="preserve">an optional feature to auto refresh the banner ad after specified interval. Publisher can set the refresh interval from java code using the </w:t>
+      </w:r>
+      <w:proofErr w:type="spellStart"/>
+      <w:proofErr w:type="gramStart"/>
+      <w:r>
+        <w:t>PMBannerAdView.setUpdateInterval</w:t>
+      </w:r>
+      <w:proofErr w:type="spellEnd"/>
+      <w:r>
+        <w:t>(</w:t>
+      </w:r>
+      <w:proofErr w:type="gramEnd"/>
+      <w:r>
+        <w:t xml:space="preserve">&lt;value in sec&gt;) before calling the execute() method. And by using the </w:t>
+      </w:r>
+      <w:proofErr w:type="spellStart"/>
+      <w:r>
+        <w:t>updateInterval</w:t>
+      </w:r>
+      <w:proofErr w:type="spellEnd"/>
+      <w:r>
+        <w:t xml:space="preserve"> field from the layout xml file. Expected value should be in range of 12 to 120.</w:t>
+      </w:r>
+    </w:p>
+    <w:p>
+      <w:r>
+        <w:t>Ads refresh behavior on setting update interval value:</w:t>
+      </w:r>
+    </w:p>
+    <w:tbl>
+      <w:tblPr>
+        <w:tblStyle w:val="TableGrid"/>
+        <w:tblW w:w="0" w:type="auto"/>
+        <w:tblLook w:val="04A0" w:firstRow="1" w:lastRow="0" w:firstColumn="1" w:lastColumn="0" w:noHBand="0" w:noVBand="1"/>
+      </w:tblPr>
+      <w:tblGrid>
+        <w:gridCol w:w="2898"/>
+        <w:gridCol w:w="6678"/>
+        <w:tblGridChange w:id="19">
+          <w:tblGrid>
+            <w:gridCol w:w="2898"/>
+            <w:gridCol w:w="6678"/>
+          </w:tblGrid>
+        </w:tblGridChange>
+      </w:tblGrid>
+      <w:tr>
+        <w:tc>
+          <w:tcPr>
+            <w:tcW w:w="2898" w:type="dxa"/>
+          </w:tcPr>
+          <w:p>
+            <w:pPr>
+              <w:rPr>
+                <w:b/>
+              </w:rPr>
+            </w:pPr>
+            <w:r>
+              <w:rPr>
+                <w:b/>
+              </w:rPr>
+              <w:t>Value (X) in seconds</w:t>
+            </w:r>
+          </w:p>
+        </w:tc>
+        <w:tc>
+          <w:tcPr>
+            <w:tcW w:w="6678" w:type="dxa"/>
+          </w:tcPr>
+          <w:p>
+            <w:pPr>
+              <w:rPr>
+                <w:b/>
+              </w:rPr>
+            </w:pPr>
+            <w:r>
+              <w:rPr>
+                <w:b/>
+              </w:rPr>
+              <w:t>SDK behavior</w:t>
+            </w:r>
+          </w:p>
+        </w:tc>
+      </w:tr>
+      <w:tr>
+        <w:tc>
+          <w:tcPr>
+            <w:tcW w:w="2898" w:type="dxa"/>
+          </w:tcPr>
+          <w:p>
+            <w:r>
+              <w:t>X&lt;=0</w:t>
+            </w:r>
+          </w:p>
+        </w:tc>
+        <w:tc>
+          <w:tcPr>
+            <w:tcW w:w="6678" w:type="dxa"/>
+          </w:tcPr>
+          <w:p>
+            <w:r>
+              <w:t xml:space="preserve">Ad will not </w:t>
+            </w:r>
+            <w:r>
+              <w:t>refresh</w:t>
+            </w:r>
+          </w:p>
+        </w:tc>
+      </w:tr>
+      <w:tr>
+        <w:tc>
+          <w:tcPr>
+            <w:tcW w:w="2898" w:type="dxa"/>
+          </w:tcPr>
+          <w:p>
+            <w:r>
+              <w:t>X &gt; 0 &amp; X &lt;= 12</w:t>
+            </w:r>
+          </w:p>
+        </w:tc>
+        <w:tc>
+          <w:tcPr>
+            <w:tcW w:w="6678" w:type="dxa"/>
+          </w:tcPr>
+          <w:p>
+            <w:r>
+              <w:t>Ad will get refresh</w:t>
+            </w:r>
+            <w:r>
+              <w:t>ed</w:t>
+            </w:r>
+            <w:r>
+              <w:t xml:space="preserve"> after every 12 seconds.</w:t>
+            </w:r>
+          </w:p>
+        </w:tc>
+      </w:tr>
+      <w:tr>
+        <w:tc>
+          <w:tcPr>
+            <w:tcW w:w="2898" w:type="dxa"/>
+          </w:tcPr>
+          <w:p>
+            <w:r>
+              <w:t>X &gt; 12 &amp; X &lt;=120</w:t>
+            </w:r>
+          </w:p>
+        </w:tc>
+        <w:tc>
+          <w:tcPr>
+            <w:tcW w:w="6678" w:type="dxa"/>
+          </w:tcPr>
+          <w:p>
+            <w:r>
+              <w:t>Ad will get refresh</w:t>
+            </w:r>
+            <w:r>
+              <w:t>ed</w:t>
+            </w:r>
+            <w:r>
+              <w:t xml:space="preserve"> after every X seconds</w:t>
+            </w:r>
+          </w:p>
+        </w:tc>
+      </w:tr>
+      <w:tr>
+        <w:tc>
+          <w:tcPr>
+            <w:tcW w:w="2898" w:type="dxa"/>
+          </w:tcPr>
+          <w:p>
+            <w:r>
+              <w:t>X &gt; 120</w:t>
+            </w:r>
+          </w:p>
+        </w:tc>
+        <w:tc>
+          <w:tcPr>
+            <w:tcW w:w="6678" w:type="dxa"/>
+          </w:tcPr>
+          <w:p>
+            <w:r>
+              <w:t>Ad will get refresh</w:t>
+            </w:r>
+            <w:r>
+              <w:t>ed</w:t>
+            </w:r>
+            <w:r>
+              <w:t xml:space="preserve"> after every 120 seconds</w:t>
+            </w:r>
+          </w:p>
+        </w:tc>
+      </w:tr>
+    </w:tbl>
+    <w:p>
+      <w:pPr>
+        <w:rPr>
+          <w:b/>
+        </w:rPr>
+      </w:pPr>
+      <w:r>
+        <w:br/>
+        <w:t>Update interval can be set from either Java code or from XML layout file as shown below.</w:t>
+      </w:r>
+      <w:r>
+        <w:br/>
+      </w:r>
+      <w:r>
+        <w:br/>
+      </w:r>
+      <w:r>
+        <w:rPr>
+          <w:b/>
+        </w:rPr>
+        <w:t>Set update interval in Java code</w:t>
+      </w:r>
+    </w:p>
+    <w:tbl>
+      <w:tblPr>
+        <w:tblStyle w:val="GridTable1Light-Accent31"/>
+        <w:tblW w:w="0" w:type="auto"/>
+        <w:tblLook w:val="04A0" w:firstRow="1" w:lastRow="0" w:firstColumn="1" w:lastColumn="0" w:noHBand="0" w:noVBand="1"/>
+      </w:tblPr>
+      <w:tblGrid>
+        <w:gridCol w:w="9576"/>
+      </w:tblGrid>
+      <w:tr>
+        <w:trPr>
+          <w:cnfStyle w:val="100000000000" w:firstRow="1" w:lastRow="0" w:firstColumn="0" w:lastColumn="0" w:oddVBand="0" w:evenVBand="0" w:oddHBand="0" w:evenHBand="0" w:firstRowFirstColumn="0" w:firstRowLastColumn="0" w:lastRowFirstColumn="0" w:lastRowLastColumn="0"/>
+        </w:trPr>
+        <w:tc>
+          <w:tcPr>
+            <w:cnfStyle w:val="001000000000" w:firstRow="0" w:lastRow="0" w:firstColumn="1" w:lastColumn="0" w:oddVBand="0" w:evenVBand="0" w:oddHBand="0" w:evenHBand="0" w:firstRowFirstColumn="0" w:firstRowLastColumn="0" w:lastRowFirstColumn="0" w:lastRowLastColumn="0"/>
+            <w:tcW w:w="9576" w:type="dxa"/>
+            <w:shd w:val="clear" w:color="auto" w:fill="F2F2F2" w:themeFill="background1" w:themeFillShade="F2"/>
+          </w:tcPr>
+          <w:p>
+            <w:pPr>
+              <w:spacing w:after="120"/>
+              <w:rPr>
+                <w:rFonts w:ascii="Courier New" w:eastAsia="Courier New" w:hAnsi="Courier New" w:cs="Courier New"/>
+                <w:b w:val="0"/>
+                <w:bCs w:val="0"/>
+                <w:color w:val="969896"/>
+              </w:rPr>
+            </w:pPr>
+            <w:r>
+              <w:rPr>
+                <w:rFonts w:ascii="Courier New" w:eastAsia="Courier New" w:hAnsi="Courier New" w:cs="Courier New"/>
+                <w:b w:val="0"/>
+                <w:bCs w:val="0"/>
+                <w:color w:val="969896"/>
+              </w:rPr>
+              <w:t>// Set update interval of say 15 seconds</w:t>
+            </w:r>
+          </w:p>
+          <w:p>
+            <w:pPr>
+              <w:spacing w:after="120"/>
+              <w:rPr>
+                <w:rFonts w:ascii="Courier New" w:eastAsia="Courier New" w:hAnsi="Courier New" w:cs="Courier New"/>
+                <w:b w:val="0"/>
+                <w:bCs w:val="0"/>
+                <w:color w:val="969896"/>
+              </w:rPr>
+            </w:pPr>
+            <w:proofErr w:type="spellStart"/>
+            <w:r>
+              <w:rPr>
+                <w:rFonts w:ascii="Courier New" w:eastAsia="Courier New" w:hAnsi="Courier New" w:cs="Courier New"/>
+                <w:b w:val="0"/>
+                <w:bCs w:val="0"/>
+              </w:rPr>
+              <w:t>banner.</w:t>
+            </w:r>
+            <w:r>
+              <w:rPr>
+                <w:rFonts w:ascii="Courier New" w:eastAsia="Courier New" w:hAnsi="Courier New" w:cs="Courier New"/>
+                <w:b w:val="0"/>
+                <w:bCs w:val="0"/>
+              </w:rPr>
+              <w:t>setUpdateInterval</w:t>
+            </w:r>
+            <w:proofErr w:type="spellEnd"/>
+            <w:r>
+              <w:rPr>
+                <w:rFonts w:ascii="Courier New" w:eastAsia="Courier New" w:hAnsi="Courier New" w:cs="Courier New"/>
+                <w:b w:val="0"/>
+                <w:bCs w:val="0"/>
+              </w:rPr>
+              <w:t>(15);</w:t>
+            </w:r>
+          </w:p>
+          <w:p>
+            <w:pPr>
+              <w:spacing w:after="120"/>
+            </w:pPr>
+            <w:r>
+              <w:rPr>
+                <w:rFonts w:ascii="Courier New" w:eastAsia="Courier New" w:hAnsi="Courier New" w:cs="Courier New"/>
+                <w:b w:val="0"/>
+                <w:bCs w:val="0"/>
+                <w:color w:val="969896"/>
+              </w:rPr>
+              <w:t>// Make the ad request to Server</w:t>
+            </w:r>
+          </w:p>
+          <w:p>
+            <w:proofErr w:type="spellStart"/>
+            <w:r>
+              <w:rPr>
+                <w:rFonts w:ascii="Courier New" w:eastAsia="Courier New" w:hAnsi="Courier New" w:cs="Courier New"/>
+                <w:b w:val="0"/>
+                <w:bCs w:val="0"/>
+              </w:rPr>
+              <w:t>banner.execute</w:t>
+            </w:r>
+            <w:proofErr w:type="spellEnd"/>
+            <w:r>
+              <w:rPr>
+                <w:rFonts w:ascii="Courier New" w:eastAsia="Courier New" w:hAnsi="Courier New" w:cs="Courier New"/>
+                <w:b w:val="0"/>
+                <w:bCs w:val="0"/>
+              </w:rPr>
+              <w:t>(</w:t>
+            </w:r>
+            <w:proofErr w:type="spellStart"/>
+            <w:r>
+              <w:rPr>
+                <w:rFonts w:ascii="Courier New" w:eastAsia="Courier New" w:hAnsi="Courier New" w:cs="Courier New"/>
+                <w:b w:val="0"/>
+                <w:bCs w:val="0"/>
+              </w:rPr>
+              <w:t>adRequest</w:t>
+            </w:r>
+            <w:proofErr w:type="spellEnd"/>
+            <w:r>
+              <w:rPr>
+                <w:rFonts w:ascii="Courier New" w:eastAsia="Courier New" w:hAnsi="Courier New" w:cs="Courier New"/>
+                <w:b w:val="0"/>
+                <w:bCs w:val="0"/>
+              </w:rPr>
+              <w:t>);</w:t>
+            </w:r>
+          </w:p>
+        </w:tc>
+      </w:tr>
+    </w:tbl>
+    <w:p>
+      <w:pPr>
+        <w:rPr>
+          <w:b/>
+        </w:rPr>
+      </w:pPr>
+      <w:r>
+        <w:br/>
+      </w:r>
+      <w:r>
+        <w:rPr>
+          <w:b/>
+        </w:rPr>
+        <w:t>Set update interval in XML layout file</w:t>
+      </w:r>
+    </w:p>
+    <w:tbl>
+      <w:tblPr>
+        <w:tblStyle w:val="GridTable1Light-Accent31"/>
+        <w:tblW w:w="0" w:type="auto"/>
+        <w:tblLook w:val="04A0" w:firstRow="1" w:lastRow="0" w:firstColumn="1" w:lastColumn="0" w:noHBand="0" w:noVBand="1"/>
+      </w:tblPr>
+      <w:tblGrid>
+        <w:gridCol w:w="9576"/>
+      </w:tblGrid>
+      <w:tr>
+        <w:trPr>
+          <w:cnfStyle w:val="100000000000" w:firstRow="1" w:lastRow="0" w:firstColumn="0" w:lastColumn="0" w:oddVBand="0" w:evenVBand="0" w:oddHBand="0" w:evenHBand="0" w:firstRowFirstColumn="0" w:firstRowLastColumn="0" w:lastRowFirstColumn="0" w:lastRowLastColumn="0"/>
+        </w:trPr>
+        <w:tc>
+          <w:tcPr>
+            <w:cnfStyle w:val="001000000000" w:firstRow="0" w:lastRow="0" w:firstColumn="1" w:lastColumn="0" w:oddVBand="0" w:evenVBand="0" w:oddHBand="0" w:evenHBand="0" w:firstRowFirstColumn="0" w:firstRowLastColumn="0" w:lastRowFirstColumn="0" w:lastRowLastColumn="0"/>
+            <w:tcW w:w="9576" w:type="dxa"/>
+            <w:shd w:val="clear" w:color="auto" w:fill="F2F2F2" w:themeFill="background1" w:themeFillShade="F2"/>
+          </w:tcPr>
+          <w:p>
+            <w:pPr>
+              <w:rPr>
+                <w:b w:val="0"/>
+              </w:rPr>
+            </w:pPr>
+            <w:r>
+              <w:rPr>
+                <w:rFonts w:ascii="Courier New" w:eastAsia="Courier New" w:hAnsi="Courier New" w:cs="Courier New"/>
+                <w:b w:val="0"/>
+                <w:bCs w:val="0"/>
+              </w:rPr>
+              <w:t>&lt;</w:t>
+            </w:r>
+            <w:proofErr w:type="spellStart"/>
+            <w:r>
+              <w:rPr>
+                <w:rFonts w:ascii="Courier New" w:eastAsia="Courier New" w:hAnsi="Courier New" w:cs="Courier New"/>
+                <w:b w:val="0"/>
+              </w:rPr>
+              <w:t>com.pubmatic.sdk.banner.PMBannerAdView</w:t>
+            </w:r>
+            <w:proofErr w:type="spellEnd"/>
+          </w:p>
+          <w:p>
+            <w:pPr>
+              <w:rPr>
+                <w:b w:val="0"/>
+              </w:rPr>
+            </w:pPr>
+            <w:r>
+              <w:rPr>
+                <w:rFonts w:ascii="Courier New" w:eastAsia="Courier New" w:hAnsi="Courier New" w:cs="Courier New"/>
+                <w:b w:val="0"/>
+                <w:bCs w:val="0"/>
+              </w:rPr>
+              <w:t xml:space="preserve">        </w:t>
+            </w:r>
+            <w:proofErr w:type="spellStart"/>
+            <w:r>
+              <w:rPr>
+                <w:rFonts w:ascii="Courier New" w:eastAsia="Courier New" w:hAnsi="Courier New" w:cs="Courier New"/>
+                <w:b w:val="0"/>
+                <w:bCs w:val="0"/>
+              </w:rPr>
+              <w:t>android:layout_width</w:t>
+            </w:r>
+            <w:proofErr w:type="spellEnd"/>
+            <w:r>
+              <w:rPr>
+                <w:rFonts w:ascii="Courier New" w:eastAsia="Courier New" w:hAnsi="Courier New" w:cs="Courier New"/>
+                <w:b w:val="0"/>
+                <w:bCs w:val="0"/>
+              </w:rPr>
+              <w:t>="</w:t>
+            </w:r>
+            <w:proofErr w:type="spellStart"/>
+            <w:r>
+              <w:rPr>
+                <w:rFonts w:ascii="Courier New" w:eastAsia="Courier New" w:hAnsi="Courier New" w:cs="Courier New"/>
+                <w:b w:val="0"/>
+                <w:bCs w:val="0"/>
+              </w:rPr>
+              <w:t>match_parent</w:t>
+            </w:r>
+            <w:proofErr w:type="spellEnd"/>
+            <w:r>
+              <w:rPr>
+                <w:rFonts w:ascii="Courier New" w:eastAsia="Courier New" w:hAnsi="Courier New" w:cs="Courier New"/>
+                <w:b w:val="0"/>
+                <w:bCs w:val="0"/>
+              </w:rPr>
+              <w:t>"</w:t>
+            </w:r>
+          </w:p>
+          <w:p>
+            <w:pPr>
+              <w:rPr>
+                <w:b w:val="0"/>
+              </w:rPr>
+            </w:pPr>
+            <w:r>
+              <w:rPr>
+                <w:rFonts w:ascii="Courier New" w:eastAsia="Courier New" w:hAnsi="Courier New" w:cs="Courier New"/>
+                <w:b w:val="0"/>
+                <w:bCs w:val="0"/>
+              </w:rPr>
+              <w:t xml:space="preserve">        </w:t>
+            </w:r>
+            <w:proofErr w:type="spellStart"/>
+            <w:r>
+              <w:rPr>
+                <w:rFonts w:ascii="Courier New" w:eastAsia="Courier New" w:hAnsi="Courier New" w:cs="Courier New"/>
+                <w:b w:val="0"/>
+                <w:bCs w:val="0"/>
+              </w:rPr>
+              <w:t>android:layout_height</w:t>
+            </w:r>
+            <w:proofErr w:type="spellEnd"/>
+            <w:r>
+              <w:rPr>
+                <w:rFonts w:ascii="Courier New" w:eastAsia="Courier New" w:hAnsi="Courier New" w:cs="Courier New"/>
+                <w:b w:val="0"/>
+                <w:bCs w:val="0"/>
+              </w:rPr>
+              <w:t>="50dp"</w:t>
+            </w:r>
+          </w:p>
+          <w:p>
+            <w:pPr>
+              <w:rPr>
+                <w:b w:val="0"/>
+              </w:rPr>
+            </w:pPr>
+            <w:r>
+              <w:rPr>
+                <w:rFonts w:ascii="Courier New" w:eastAsia="Courier New" w:hAnsi="Courier New" w:cs="Courier New"/>
+                <w:b w:val="0"/>
+                <w:bCs w:val="0"/>
+              </w:rPr>
+              <w:t xml:space="preserve">        </w:t>
+            </w:r>
+            <w:r>
+              <w:rPr>
+                <w:rFonts w:ascii="Courier New" w:eastAsia="Courier New" w:hAnsi="Courier New" w:cs="Courier New"/>
+                <w:b w:val="0"/>
+              </w:rPr>
+              <w:t>channel="</w:t>
+            </w:r>
+            <w:proofErr w:type="spellStart"/>
+            <w:r>
+              <w:rPr>
+                <w:rFonts w:ascii="Courier New" w:eastAsia="Courier New" w:hAnsi="Courier New" w:cs="Courier New"/>
+                <w:b w:val="0"/>
+              </w:rPr>
+              <w:t>mocean</w:t>
+            </w:r>
+            <w:proofErr w:type="spellEnd"/>
+            <w:r>
+              <w:rPr>
+                <w:rFonts w:ascii="Courier New" w:eastAsia="Courier New" w:hAnsi="Courier New" w:cs="Courier New"/>
+                <w:b w:val="0"/>
+              </w:rPr>
+              <w:t>"</w:t>
+            </w:r>
+          </w:p>
+          <w:p>
+            <w:pPr>
+              <w:rPr>
+                <w:rFonts w:ascii="Courier New" w:eastAsia="Courier New" w:hAnsi="Courier New" w:cs="Courier New"/>
+              </w:rPr>
+            </w:pPr>
+            <w:r>
+              <w:rPr>
+                <w:rFonts w:ascii="Courier New" w:eastAsia="Courier New" w:hAnsi="Courier New" w:cs="Courier New"/>
+                <w:b w:val="0"/>
+                <w:bCs w:val="0"/>
+              </w:rPr>
+              <w:t xml:space="preserve">        </w:t>
+            </w:r>
+            <w:r>
+              <w:rPr>
+                <w:rFonts w:ascii="Courier New" w:eastAsia="Courier New" w:hAnsi="Courier New" w:cs="Courier New"/>
+                <w:b w:val="0"/>
+              </w:rPr>
+              <w:t>zone="&lt;</w:t>
+            </w:r>
+            <w:proofErr w:type="spellStart"/>
+            <w:r>
+              <w:rPr>
+                <w:rFonts w:ascii="Courier New" w:eastAsia="Courier New" w:hAnsi="Courier New" w:cs="Courier New"/>
+                <w:b w:val="0"/>
+              </w:rPr>
+              <w:t>zoneId</w:t>
+            </w:r>
+            <w:proofErr w:type="spellEnd"/>
+            <w:r>
+              <w:rPr>
+                <w:rFonts w:ascii="Courier New" w:eastAsia="Courier New" w:hAnsi="Courier New" w:cs="Courier New"/>
+                <w:b w:val="0"/>
+              </w:rPr>
+              <w:t>&gt;"</w:t>
+            </w:r>
+          </w:p>
+          <w:p>
+            <w:pPr>
+              <w:rPr>
+                <w:rFonts w:ascii="Courier New" w:eastAsia="Courier New" w:hAnsi="Courier New" w:cs="Courier New"/>
+                <w:bCs w:val="0"/>
+              </w:rPr>
+            </w:pPr>
+            <w:r>
+              <w:rPr>
+                <w:rFonts w:ascii="Courier New" w:eastAsia="Courier New" w:hAnsi="Courier New" w:cs="Courier New"/>
+                <w:b w:val="0"/>
+                <w:bCs w:val="0"/>
+              </w:rPr>
+              <w:t xml:space="preserve"> </w:t>
+            </w:r>
+            <w:r>
+              <w:rPr>
+                <w:rFonts w:ascii="Courier New" w:eastAsia="Courier New" w:hAnsi="Courier New" w:cs="Courier New"/>
+                <w:b w:val="0"/>
+                <w:bCs w:val="0"/>
+              </w:rPr>
+              <w:t xml:space="preserve">       </w:t>
+            </w:r>
+            <w:proofErr w:type="spellStart"/>
+            <w:r>
+              <w:rPr>
+                <w:rFonts w:ascii="Courier New" w:eastAsia="Courier New" w:hAnsi="Courier New" w:cs="Courier New"/>
+                <w:bCs w:val="0"/>
+              </w:rPr>
+              <w:t>updateInterval</w:t>
+            </w:r>
+            <w:proofErr w:type="spellEnd"/>
+            <w:r>
+              <w:rPr>
+                <w:rFonts w:ascii="Courier New" w:eastAsia="Courier New" w:hAnsi="Courier New" w:cs="Courier New"/>
+                <w:bCs w:val="0"/>
+              </w:rPr>
+              <w:t>=”15”</w:t>
+            </w:r>
+            <w:r>
+              <w:rPr>
+                <w:rFonts w:ascii="Courier New" w:eastAsia="Courier New" w:hAnsi="Courier New" w:cs="Courier New"/>
+                <w:bCs w:val="0"/>
+              </w:rPr>
+              <w:t xml:space="preserve"> </w:t>
+            </w:r>
+            <w:r>
+              <w:rPr>
+                <w:rFonts w:ascii="Courier New" w:eastAsia="Courier New" w:hAnsi="Courier New" w:cs="Courier New"/>
+                <w:b w:val="0"/>
+                <w:bCs w:val="0"/>
+              </w:rPr>
+              <w:t>/&gt;</w:t>
+            </w:r>
+          </w:p>
+        </w:tc>
+      </w:tr>
+    </w:tbl>
+    <w:p/>
+    <w:p>
+      <w:pPr>
+        <w:pStyle w:val="Heading3"/>
+      </w:pPr>
+      <w:bookmarkStart w:id="20" w:name="_Toc442976250"/>
       <w:r>
         <w:t>Listening to Banner Ad Request callbacks</w:t>
       </w:r>
-      <w:bookmarkEnd w:id="18"/>
+      <w:bookmarkEnd w:id="20"/>
     </w:p>
     <w:p>
       <w:r>
@@ -8446,14 +9200,14 @@
       <w:pPr>
         <w:pStyle w:val="Heading3"/>
       </w:pPr>
-      <w:bookmarkStart w:id="19" w:name="_Toc442192412"/>
+      <w:bookmarkStart w:id="21" w:name="_Toc442976251"/>
       <w:r>
         <w:t xml:space="preserve">Handling Rotation Changes for Banner </w:t>
       </w:r>
       <w:r>
         <w:t>Ads</w:t>
       </w:r>
-      <w:bookmarkEnd w:id="19"/>
+      <w:bookmarkEnd w:id="21"/>
     </w:p>
     <w:p>
       <w:pPr>
@@ -8811,14 +9565,14 @@
       <w:pPr>
         <w:pStyle w:val="Heading1"/>
       </w:pPr>
-      <w:bookmarkStart w:id="20" w:name="_Toc442192413"/>
+      <w:bookmarkStart w:id="22" w:name="_Toc442976252"/>
       <w:r>
         <w:t xml:space="preserve">Integrating </w:t>
       </w:r>
       <w:r>
         <w:t>Interstitial Ads</w:t>
       </w:r>
-      <w:bookmarkEnd w:id="20"/>
+      <w:bookmarkEnd w:id="22"/>
       <w:r>
         <w:t xml:space="preserve"> </w:t>
       </w:r>
@@ -9990,14 +10744,14 @@
           <w:color w:val="auto"/>
         </w:rPr>
       </w:pPr>
-      <w:bookmarkStart w:id="21" w:name="_Toc442192414"/>
+      <w:bookmarkStart w:id="23" w:name="_Toc442976253"/>
       <w:r>
         <w:rPr>
           <w:color w:val="auto"/>
         </w:rPr>
         <w:t>Native Ads Integration</w:t>
       </w:r>
-      <w:bookmarkEnd w:id="21"/>
+      <w:bookmarkEnd w:id="23"/>
     </w:p>
     <w:p>
       <w:r>
@@ -11693,7 +12447,7 @@
       <w:pPr>
         <w:pStyle w:val="Heading3"/>
       </w:pPr>
-      <w:bookmarkStart w:id="22" w:name="_Toc442192415"/>
+      <w:bookmarkStart w:id="24" w:name="_Toc442976254"/>
       <w:r>
         <w:t xml:space="preserve">Native </w:t>
       </w:r>
@@ -11703,7 +12457,7 @@
       <w:r>
         <w:t>Handling</w:t>
       </w:r>
-      <w:bookmarkEnd w:id="22"/>
+      <w:bookmarkEnd w:id="24"/>
     </w:p>
     <w:p>
       <w:pPr>
@@ -13477,7 +14231,7 @@
       <w:pPr>
         <w:pStyle w:val="Heading3"/>
       </w:pPr>
-      <w:bookmarkStart w:id="23" w:name="_Toc442192416"/>
+      <w:bookmarkStart w:id="25" w:name="_Toc442976255"/>
       <w:r>
         <w:t xml:space="preserve">Track </w:t>
       </w:r>
@@ -13493,7 +14247,7 @@
       <w:r>
         <w:t>nteractions</w:t>
       </w:r>
-      <w:bookmarkEnd w:id="23"/>
+      <w:bookmarkEnd w:id="25"/>
       <w:r>
         <w:t xml:space="preserve"> </w:t>
       </w:r>
@@ -13893,14 +14647,14 @@
       <w:pPr>
         <w:pStyle w:val="Heading3"/>
       </w:pPr>
-      <w:bookmarkStart w:id="24" w:name="_Toc442192417"/>
+      <w:bookmarkStart w:id="26" w:name="_Toc442976256"/>
       <w:r>
         <w:t>Deallocating Native Ad</w:t>
       </w:r>
       <w:r>
         <w:t>s</w:t>
       </w:r>
-      <w:bookmarkEnd w:id="24"/>
+      <w:bookmarkEnd w:id="26"/>
     </w:p>
     <w:p>
       <w:r>
@@ -14083,14 +14837,14 @@
           <w:color w:val="auto"/>
         </w:rPr>
       </w:pPr>
-      <w:bookmarkStart w:id="25" w:name="_Toc442192418"/>
+      <w:bookmarkStart w:id="27" w:name="_Toc442976257"/>
       <w:r>
         <w:rPr>
           <w:color w:val="auto"/>
         </w:rPr>
         <w:t>Passing Extra Targeting Information</w:t>
       </w:r>
-      <w:bookmarkEnd w:id="25"/>
+      <w:bookmarkEnd w:id="27"/>
     </w:p>
     <w:p>
       <w:r>
@@ -14157,11 +14911,11 @@
       <w:pPr>
         <w:pStyle w:val="Heading2"/>
       </w:pPr>
-      <w:bookmarkStart w:id="26" w:name="_Toc442192419"/>
+      <w:bookmarkStart w:id="28" w:name="_Toc442976258"/>
       <w:r>
         <w:t>Pass User Information</w:t>
       </w:r>
-      <w:bookmarkEnd w:id="26"/>
+      <w:bookmarkEnd w:id="28"/>
       <w:r>
         <w:t xml:space="preserve"> </w:t>
       </w:r>
@@ -14687,11 +15441,11 @@
       <w:pPr>
         <w:pStyle w:val="Heading3"/>
       </w:pPr>
-      <w:bookmarkStart w:id="27" w:name="_Toc442192420"/>
+      <w:bookmarkStart w:id="29" w:name="_Toc442976259"/>
       <w:r>
         <w:t>Pass Application Information</w:t>
       </w:r>
-      <w:bookmarkEnd w:id="27"/>
+      <w:bookmarkEnd w:id="29"/>
       <w:r>
         <w:t xml:space="preserve"> </w:t>
       </w:r>
@@ -14891,14 +15645,14 @@
       <w:pPr>
         <w:pStyle w:val="Heading3"/>
       </w:pPr>
-      <w:bookmarkStart w:id="28" w:name="_Toc442192421"/>
+      <w:bookmarkStart w:id="30" w:name="_Toc442976260"/>
       <w:r>
         <w:t xml:space="preserve">Detecting </w:t>
       </w:r>
       <w:r>
         <w:t>Location</w:t>
       </w:r>
-      <w:bookmarkEnd w:id="28"/>
+      <w:bookmarkEnd w:id="30"/>
     </w:p>
     <w:p>
       <w:r>
@@ -15274,7 +16028,7 @@
           <w:rPr>
             <w:noProof/>
           </w:rPr>
-          <w:t>2</w:t>
+          <w:t>10</w:t>
         </w:r>
         <w:r>
           <w:fldChar w:fldCharType="end"/>
@@ -18366,6 +19120,7 @@
   <w:style w:type="character" w:default="1" w:styleId="DefaultParagraphFont">
     <w:name w:val="Default Paragraph Font"/>
     <w:uiPriority w:val="1"/>
+    <w:semiHidden/>
     <w:unhideWhenUsed/>
   </w:style>
   <w:style w:type="table" w:default="1" w:styleId="TableNormal">
@@ -19490,6 +20245,7 @@
   <w:style w:type="character" w:default="1" w:styleId="DefaultParagraphFont">
     <w:name w:val="Default Paragraph Font"/>
     <w:uiPriority w:val="1"/>
+    <w:semiHidden/>
     <w:unhideWhenUsed/>
   </w:style>
   <w:style w:type="table" w:default="1" w:styleId="TableNormal">
@@ -20513,7 +21269,7 @@
   <a:extraClrSchemeLst/>
   <a:extLst>
     <a:ext uri="{05A4C25C-085E-4340-85A3-A5531E510DB2}">
-      <thm15:themeFamily xmlns="" xmlns:thm15="http://schemas.microsoft.com/office/thememl/2012/main" name="Office Theme" id="{62F939B6-93AF-4DB8-9C6B-D6C7DFDC589F}" vid="{4A3C46E8-61CC-4603-A589-7422A47A8E4A}"/>
+      <thm15:themeFamily xmlns:thm15="http://schemas.microsoft.com/office/thememl/2012/main" xmlns="" name="Office Theme" id="{62F939B6-93AF-4DB8-9C6B-D6C7DFDC589F}" vid="{4A3C46E8-61CC-4603-A589-7422A47A8E4A}"/>
     </a:ext>
   </a:extLst>
 </a:theme>
@@ -20524,7 +21280,7 @@
 </file>
 
 <file path=customXml/itemProps1.xml><?xml version="1.0" encoding="utf-8"?>
-<ds:datastoreItem xmlns:ds="http://schemas.openxmlformats.org/officeDocument/2006/customXml" ds:itemID="{7048D097-F15C-4B80-BD81-EB6FF5A2F1DC}">
+<ds:datastoreItem xmlns:ds="http://schemas.openxmlformats.org/officeDocument/2006/customXml" ds:itemID="{298C7172-00EC-435F-9EBC-1BF0D0CE840B}">
   <ds:schemaRefs>
     <ds:schemaRef ds:uri="http://schemas.openxmlformats.org/officeDocument/2006/bibliography"/>
   </ds:schemaRefs>

</xml_diff>

<commit_message>
1. Handled the SSL error callback in case of any untrusted webpage load inside the internal browser of SDK. 2. Updated ReadMe.txt and Documentation with version 5.1.0.
</commit_message>
<xml_diff>
--- a/Documentation/PubMatic-Android-SDK.docx
+++ b/Documentation/PubMatic-Android-SDK.docx
@@ -7,8 +7,6 @@
         <w:pStyle w:val="Title"/>
         <w:jc w:val="right"/>
       </w:pPr>
-      <w:bookmarkStart w:id="0" w:name="_GoBack"/>
-      <w:bookmarkEnd w:id="0"/>
       <w:r>
         <w:rPr>
           <w:noProof/>
@@ -90,13 +88,7 @@
         <w:rPr>
           <w:b/>
         </w:rPr>
-        <w:t>SDK Version: 5.0.1</w:t>
-      </w:r>
-      <w:r>
-        <w:rPr>
-          <w:b/>
-        </w:rPr>
-        <w:t xml:space="preserve"> </w:t>
+        <w:t>SDK Version: 5.1.0</w:t>
       </w:r>
     </w:p>
     <w:p/>
@@ -125,15 +117,32 @@
       <w:pPr>
         <w:pStyle w:val="Subtitle"/>
         <w:jc w:val="right"/>
-      </w:pPr>
-      <w:r>
         <w:rPr>
           <w:bCs/>
         </w:rPr>
-        <w:t>Document Version: 1.1</w:t>
-      </w:r>
+      </w:pPr>
     </w:p>
-    <w:p/>
+    <w:p>
+      <w:pPr>
+        <w:pStyle w:val="Subtitle"/>
+        <w:jc w:val="right"/>
+        <w:rPr>
+          <w:bCs/>
+        </w:rPr>
+      </w:pPr>
+      <w:r>
+        <w:rPr>
+          <w:bCs/>
+        </w:rPr>
+        <w:t>August 9, 2016</w:t>
+      </w:r>
+    </w:p>
+    <w:p>
+      <w:pPr>
+        <w:pStyle w:val="Subtitle"/>
+        <w:jc w:val="center"/>
+      </w:pPr>
+    </w:p>
     <w:p/>
     <w:p/>
     <w:p>
@@ -266,14 +275,8 @@
       </w:hyperlink>
     </w:p>
     <w:p>
-      <w:pPr>
-        <w:ind w:firstLine="720"/>
-      </w:pPr>
-    </w:p>
-    <w:p>
-      <w:r>
-        <w:br w:type="page"/>
-      </w:r>
+      <w:bookmarkStart w:id="0" w:name="_GoBack"/>
+      <w:bookmarkEnd w:id="0"/>
     </w:p>
     <w:sdt>
       <w:sdtPr>
@@ -323,7 +326,7 @@
           <w:r>
             <w:fldChar w:fldCharType="separate"/>
           </w:r>
-          <w:hyperlink w:anchor="_Toc442976235" w:history="1">
+          <w:hyperlink w:anchor="_Toc458533184" w:history="1">
             <w:r>
               <w:rPr>
                 <w:rStyle w:val="Hyperlink"/>
@@ -350,7 +353,7 @@
                 <w:noProof/>
                 <w:webHidden/>
               </w:rPr>
-              <w:instrText xml:space="preserve"> PAGEREF _Toc442976235 \h </w:instrText>
+              <w:instrText xml:space="preserve"> PAGEREF _Toc458533184 \h </w:instrText>
             </w:r>
             <w:r>
               <w:rPr>
@@ -390,7 +393,7 @@
               <w:color w:val="auto"/>
             </w:rPr>
           </w:pPr>
-          <w:hyperlink w:anchor="_Toc442976236" w:history="1">
+          <w:hyperlink w:anchor="_Toc458533185" w:history="1">
             <w:r>
               <w:rPr>
                 <w:rStyle w:val="Hyperlink"/>
@@ -417,7 +420,7 @@
                 <w:noProof/>
                 <w:webHidden/>
               </w:rPr>
-              <w:instrText xml:space="preserve"> PAGEREF _Toc442976236 \h </w:instrText>
+              <w:instrText xml:space="preserve"> PAGEREF _Toc458533185 \h </w:instrText>
             </w:r>
             <w:r>
               <w:rPr>
@@ -457,7 +460,7 @@
               <w:color w:val="auto"/>
             </w:rPr>
           </w:pPr>
-          <w:hyperlink w:anchor="_Toc442976237" w:history="1">
+          <w:hyperlink w:anchor="_Toc458533186" w:history="1">
             <w:r>
               <w:rPr>
                 <w:rStyle w:val="Hyperlink"/>
@@ -484,7 +487,7 @@
                 <w:noProof/>
                 <w:webHidden/>
               </w:rPr>
-              <w:instrText xml:space="preserve"> PAGEREF _Toc442976237 \h </w:instrText>
+              <w:instrText xml:space="preserve"> PAGEREF _Toc458533186 \h </w:instrText>
             </w:r>
             <w:r>
               <w:rPr>
@@ -527,7 +530,7 @@
               <w:color w:val="auto"/>
             </w:rPr>
           </w:pPr>
-          <w:hyperlink w:anchor="_Toc442976238" w:history="1">
+          <w:hyperlink w:anchor="_Toc458533187" w:history="1">
             <w:r>
               <w:rPr>
                 <w:rStyle w:val="Hyperlink"/>
@@ -554,7 +557,7 @@
                 <w:noProof/>
                 <w:webHidden/>
               </w:rPr>
-              <w:instrText xml:space="preserve"> PAGEREF _Toc442976238 \h </w:instrText>
+              <w:instrText xml:space="preserve"> PAGEREF _Toc458533187 \h </w:instrText>
             </w:r>
             <w:r>
               <w:rPr>
@@ -594,7 +597,7 @@
               <w:color w:val="auto"/>
             </w:rPr>
           </w:pPr>
-          <w:hyperlink w:anchor="_Toc442976239" w:history="1">
+          <w:hyperlink w:anchor="_Toc458533188" w:history="1">
             <w:r>
               <w:rPr>
                 <w:rStyle w:val="Hyperlink"/>
@@ -621,7 +624,7 @@
                 <w:noProof/>
                 <w:webHidden/>
               </w:rPr>
-              <w:instrText xml:space="preserve"> PAGEREF _Toc442976239 \h </w:instrText>
+              <w:instrText xml:space="preserve"> PAGEREF _Toc458533188 \h </w:instrText>
             </w:r>
             <w:r>
               <w:rPr>
@@ -664,7 +667,7 @@
               <w:color w:val="auto"/>
             </w:rPr>
           </w:pPr>
-          <w:hyperlink w:anchor="_Toc442976240" w:history="1">
+          <w:hyperlink w:anchor="_Toc458533189" w:history="1">
             <w:r>
               <w:rPr>
                 <w:rStyle w:val="Hyperlink"/>
@@ -691,7 +694,7 @@
                 <w:noProof/>
                 <w:webHidden/>
               </w:rPr>
-              <w:instrText xml:space="preserve"> PAGEREF _Toc442976240 \h </w:instrText>
+              <w:instrText xml:space="preserve"> PAGEREF _Toc458533189 \h </w:instrText>
             </w:r>
             <w:r>
               <w:rPr>
@@ -734,7 +737,7 @@
               <w:color w:val="auto"/>
             </w:rPr>
           </w:pPr>
-          <w:hyperlink w:anchor="_Toc442976241" w:history="1">
+          <w:hyperlink w:anchor="_Toc458533190" w:history="1">
             <w:r>
               <w:rPr>
                 <w:rStyle w:val="Hyperlink"/>
@@ -761,7 +764,7 @@
                 <w:noProof/>
                 <w:webHidden/>
               </w:rPr>
-              <w:instrText xml:space="preserve"> PAGEREF _Toc442976241 \h </w:instrText>
+              <w:instrText xml:space="preserve"> PAGEREF _Toc458533190 \h </w:instrText>
             </w:r>
             <w:r>
               <w:rPr>
@@ -801,7 +804,7 @@
               <w:color w:val="auto"/>
             </w:rPr>
           </w:pPr>
-          <w:hyperlink w:anchor="_Toc442976242" w:history="1">
+          <w:hyperlink w:anchor="_Toc458533191" w:history="1">
             <w:r>
               <w:rPr>
                 <w:rStyle w:val="Hyperlink"/>
@@ -828,7 +831,7 @@
                 <w:noProof/>
                 <w:webHidden/>
               </w:rPr>
-              <w:instrText xml:space="preserve"> PAGEREF _Toc442976242 \h </w:instrText>
+              <w:instrText xml:space="preserve"> PAGEREF _Toc458533191 \h </w:instrText>
             </w:r>
             <w:r>
               <w:rPr>
@@ -868,7 +871,7 @@
               <w:color w:val="auto"/>
             </w:rPr>
           </w:pPr>
-          <w:hyperlink w:anchor="_Toc442976243" w:history="1">
+          <w:hyperlink w:anchor="_Toc458533192" w:history="1">
             <w:r>
               <w:rPr>
                 <w:rStyle w:val="Hyperlink"/>
@@ -895,7 +898,7 @@
                 <w:noProof/>
                 <w:webHidden/>
               </w:rPr>
-              <w:instrText xml:space="preserve"> PAGEREF _Toc442976243 \h </w:instrText>
+              <w:instrText xml:space="preserve"> PAGEREF _Toc458533192 \h </w:instrText>
             </w:r>
             <w:r>
               <w:rPr>
@@ -935,7 +938,7 @@
               <w:color w:val="auto"/>
             </w:rPr>
           </w:pPr>
-          <w:hyperlink w:anchor="_Toc442976244" w:history="1">
+          <w:hyperlink w:anchor="_Toc458533193" w:history="1">
             <w:r>
               <w:rPr>
                 <w:rStyle w:val="Hyperlink"/>
@@ -962,7 +965,7 @@
                 <w:noProof/>
                 <w:webHidden/>
               </w:rPr>
-              <w:instrText xml:space="preserve"> PAGEREF _Toc442976244 \h </w:instrText>
+              <w:instrText xml:space="preserve"> PAGEREF _Toc458533193 \h </w:instrText>
             </w:r>
             <w:r>
               <w:rPr>
@@ -1002,7 +1005,7 @@
               <w:color w:val="auto"/>
             </w:rPr>
           </w:pPr>
-          <w:hyperlink w:anchor="_Toc442976245" w:history="1">
+          <w:hyperlink w:anchor="_Toc458533194" w:history="1">
             <w:r>
               <w:rPr>
                 <w:rStyle w:val="Hyperlink"/>
@@ -1029,7 +1032,7 @@
                 <w:noProof/>
                 <w:webHidden/>
               </w:rPr>
-              <w:instrText xml:space="preserve"> PAGEREF _Toc442976245 \h </w:instrText>
+              <w:instrText xml:space="preserve"> PAGEREF _Toc458533194 \h </w:instrText>
             </w:r>
             <w:r>
               <w:rPr>
@@ -1069,7 +1072,7 @@
               <w:color w:val="auto"/>
             </w:rPr>
           </w:pPr>
-          <w:hyperlink w:anchor="_Toc442976246" w:history="1">
+          <w:hyperlink w:anchor="_Toc458533195" w:history="1">
             <w:r>
               <w:rPr>
                 <w:rStyle w:val="Hyperlink"/>
@@ -1096,7 +1099,7 @@
                 <w:noProof/>
                 <w:webHidden/>
               </w:rPr>
-              <w:instrText xml:space="preserve"> PAGEREF _Toc442976246 \h </w:instrText>
+              <w:instrText xml:space="preserve"> PAGEREF _Toc458533195 \h </w:instrText>
             </w:r>
             <w:r>
               <w:rPr>
@@ -1139,7 +1142,7 @@
               <w:color w:val="auto"/>
             </w:rPr>
           </w:pPr>
-          <w:hyperlink w:anchor="_Toc442976247" w:history="1">
+          <w:hyperlink w:anchor="_Toc458533196" w:history="1">
             <w:r>
               <w:rPr>
                 <w:rStyle w:val="Hyperlink"/>
@@ -1166,7 +1169,7 @@
                 <w:noProof/>
                 <w:webHidden/>
               </w:rPr>
-              <w:instrText xml:space="preserve"> PAGEREF _Toc442976247 \h </w:instrText>
+              <w:instrText xml:space="preserve"> PAGEREF _Toc458533196 \h </w:instrText>
             </w:r>
             <w:r>
               <w:rPr>
@@ -1209,7 +1212,7 @@
               <w:color w:val="auto"/>
             </w:rPr>
           </w:pPr>
-          <w:hyperlink w:anchor="_Toc442976248" w:history="1">
+          <w:hyperlink w:anchor="_Toc458533197" w:history="1">
             <w:r>
               <w:rPr>
                 <w:rStyle w:val="Hyperlink"/>
@@ -1236,7 +1239,7 @@
                 <w:noProof/>
                 <w:webHidden/>
               </w:rPr>
-              <w:instrText xml:space="preserve"> PAGEREF _Toc442976248 \h </w:instrText>
+              <w:instrText xml:space="preserve"> PAGEREF _Toc458533197 \h </w:instrText>
             </w:r>
             <w:r>
               <w:rPr>
@@ -1276,27 +1279,13 @@
               <w:color w:val="auto"/>
             </w:rPr>
           </w:pPr>
-          <w:hyperlink w:anchor="_Toc442976249" w:history="1">
+          <w:hyperlink w:anchor="_Toc458533198" w:history="1">
             <w:r>
               <w:rPr>
                 <w:rStyle w:val="Hyperlink"/>
                 <w:noProof/>
               </w:rPr>
-              <w:t>Set update</w:t>
-            </w:r>
-            <w:r>
-              <w:rPr>
-                <w:rStyle w:val="Hyperlink"/>
-                <w:noProof/>
-              </w:rPr>
-              <w:t xml:space="preserve"> </w:t>
-            </w:r>
-            <w:r>
-              <w:rPr>
-                <w:rStyle w:val="Hyperlink"/>
-                <w:noProof/>
-              </w:rPr>
-              <w:t>interval time</w:t>
+              <w:t>Set update interval time</w:t>
             </w:r>
             <w:r>
               <w:rPr>
@@ -1317,7 +1306,7 @@
                 <w:noProof/>
                 <w:webHidden/>
               </w:rPr>
-              <w:instrText xml:space="preserve"> PAGEREF _Toc442976249 \h </w:instrText>
+              <w:instrText xml:space="preserve"> PAGEREF _Toc458533198 \h </w:instrText>
             </w:r>
             <w:r>
               <w:rPr>
@@ -1357,7 +1346,7 @@
               <w:color w:val="auto"/>
             </w:rPr>
           </w:pPr>
-          <w:hyperlink w:anchor="_Toc442976250" w:history="1">
+          <w:hyperlink w:anchor="_Toc458533199" w:history="1">
             <w:r>
               <w:rPr>
                 <w:rStyle w:val="Hyperlink"/>
@@ -1384,7 +1373,7 @@
                 <w:noProof/>
                 <w:webHidden/>
               </w:rPr>
-              <w:instrText xml:space="preserve"> PAGEREF _Toc442976250 \h </w:instrText>
+              <w:instrText xml:space="preserve"> PAGEREF _Toc458533199 \h </w:instrText>
             </w:r>
             <w:r>
               <w:rPr>
@@ -1424,7 +1413,7 @@
               <w:color w:val="auto"/>
             </w:rPr>
           </w:pPr>
-          <w:hyperlink w:anchor="_Toc442976251" w:history="1">
+          <w:hyperlink w:anchor="_Toc458533200" w:history="1">
             <w:r>
               <w:rPr>
                 <w:rStyle w:val="Hyperlink"/>
@@ -1451,7 +1440,7 @@
                 <w:noProof/>
                 <w:webHidden/>
               </w:rPr>
-              <w:instrText xml:space="preserve"> PAGEREF _Toc442976251 \h </w:instrText>
+              <w:instrText xml:space="preserve"> PAGEREF _Toc458533200 \h </w:instrText>
             </w:r>
             <w:r>
               <w:rPr>
@@ -1491,7 +1480,7 @@
               <w:color w:val="auto"/>
             </w:rPr>
           </w:pPr>
-          <w:hyperlink w:anchor="_Toc442976252" w:history="1">
+          <w:hyperlink w:anchor="_Toc458533201" w:history="1">
             <w:r>
               <w:rPr>
                 <w:rStyle w:val="Hyperlink"/>
@@ -1518,7 +1507,7 @@
                 <w:noProof/>
                 <w:webHidden/>
               </w:rPr>
-              <w:instrText xml:space="preserve"> PAGEREF _Toc442976252 \h </w:instrText>
+              <w:instrText xml:space="preserve"> PAGEREF _Toc458533201 \h </w:instrText>
             </w:r>
             <w:r>
               <w:rPr>
@@ -1558,7 +1547,7 @@
               <w:color w:val="auto"/>
             </w:rPr>
           </w:pPr>
-          <w:hyperlink w:anchor="_Toc442976253" w:history="1">
+          <w:hyperlink w:anchor="_Toc458533202" w:history="1">
             <w:r>
               <w:rPr>
                 <w:rStyle w:val="Hyperlink"/>
@@ -1585,7 +1574,7 @@
                 <w:noProof/>
                 <w:webHidden/>
               </w:rPr>
-              <w:instrText xml:space="preserve"> PAGEREF _Toc442976253 \h </w:instrText>
+              <w:instrText xml:space="preserve"> PAGEREF _Toc458533202 \h </w:instrText>
             </w:r>
             <w:r>
               <w:rPr>
@@ -1625,7 +1614,7 @@
               <w:color w:val="auto"/>
             </w:rPr>
           </w:pPr>
-          <w:hyperlink w:anchor="_Toc442976254" w:history="1">
+          <w:hyperlink w:anchor="_Toc458533203" w:history="1">
             <w:r>
               <w:rPr>
                 <w:rStyle w:val="Hyperlink"/>
@@ -1652,7 +1641,7 @@
                 <w:noProof/>
                 <w:webHidden/>
               </w:rPr>
-              <w:instrText xml:space="preserve"> PAGEREF _Toc442976254 \h </w:instrText>
+              <w:instrText xml:space="preserve"> PAGEREF _Toc458533203 \h </w:instrText>
             </w:r>
             <w:r>
               <w:rPr>
@@ -1692,7 +1681,7 @@
               <w:color w:val="auto"/>
             </w:rPr>
           </w:pPr>
-          <w:hyperlink w:anchor="_Toc442976255" w:history="1">
+          <w:hyperlink w:anchor="_Toc458533204" w:history="1">
             <w:r>
               <w:rPr>
                 <w:rStyle w:val="Hyperlink"/>
@@ -1719,7 +1708,7 @@
                 <w:noProof/>
                 <w:webHidden/>
               </w:rPr>
-              <w:instrText xml:space="preserve"> PAGEREF _Toc442976255 \h </w:instrText>
+              <w:instrText xml:space="preserve"> PAGEREF _Toc458533204 \h </w:instrText>
             </w:r>
             <w:r>
               <w:rPr>
@@ -1759,7 +1748,7 @@
               <w:color w:val="auto"/>
             </w:rPr>
           </w:pPr>
-          <w:hyperlink w:anchor="_Toc442976256" w:history="1">
+          <w:hyperlink w:anchor="_Toc458533205" w:history="1">
             <w:r>
               <w:rPr>
                 <w:rStyle w:val="Hyperlink"/>
@@ -1786,7 +1775,7 @@
                 <w:noProof/>
                 <w:webHidden/>
               </w:rPr>
-              <w:instrText xml:space="preserve"> PAGEREF _Toc442976256 \h </w:instrText>
+              <w:instrText xml:space="preserve"> PAGEREF _Toc458533205 \h </w:instrText>
             </w:r>
             <w:r>
               <w:rPr>
@@ -1826,7 +1815,7 @@
               <w:color w:val="auto"/>
             </w:rPr>
           </w:pPr>
-          <w:hyperlink w:anchor="_Toc442976257" w:history="1">
+          <w:hyperlink w:anchor="_Toc458533206" w:history="1">
             <w:r>
               <w:rPr>
                 <w:rStyle w:val="Hyperlink"/>
@@ -1853,7 +1842,7 @@
                 <w:noProof/>
                 <w:webHidden/>
               </w:rPr>
-              <w:instrText xml:space="preserve"> PAGEREF _Toc442976257 \h </w:instrText>
+              <w:instrText xml:space="preserve"> PAGEREF _Toc458533206 \h </w:instrText>
             </w:r>
             <w:r>
               <w:rPr>
@@ -1896,7 +1885,7 @@
               <w:color w:val="auto"/>
             </w:rPr>
           </w:pPr>
-          <w:hyperlink w:anchor="_Toc442976258" w:history="1">
+          <w:hyperlink w:anchor="_Toc458533207" w:history="1">
             <w:r>
               <w:rPr>
                 <w:rStyle w:val="Hyperlink"/>
@@ -1923,7 +1912,7 @@
                 <w:noProof/>
                 <w:webHidden/>
               </w:rPr>
-              <w:instrText xml:space="preserve"> PAGEREF _Toc442976258 \h </w:instrText>
+              <w:instrText xml:space="preserve"> PAGEREF _Toc458533207 \h </w:instrText>
             </w:r>
             <w:r>
               <w:rPr>
@@ -1963,7 +1952,7 @@
               <w:color w:val="auto"/>
             </w:rPr>
           </w:pPr>
-          <w:hyperlink w:anchor="_Toc442976259" w:history="1">
+          <w:hyperlink w:anchor="_Toc458533208" w:history="1">
             <w:r>
               <w:rPr>
                 <w:rStyle w:val="Hyperlink"/>
@@ -1990,7 +1979,7 @@
                 <w:noProof/>
                 <w:webHidden/>
               </w:rPr>
-              <w:instrText xml:space="preserve"> PAGEREF _Toc442976259 \h </w:instrText>
+              <w:instrText xml:space="preserve"> PAGEREF _Toc458533208 \h </w:instrText>
             </w:r>
             <w:r>
               <w:rPr>
@@ -2030,7 +2019,7 @@
               <w:color w:val="auto"/>
             </w:rPr>
           </w:pPr>
-          <w:hyperlink w:anchor="_Toc442976260" w:history="1">
+          <w:hyperlink w:anchor="_Toc458533209" w:history="1">
             <w:r>
               <w:rPr>
                 <w:rStyle w:val="Hyperlink"/>
@@ -2057,7 +2046,7 @@
                 <w:noProof/>
                 <w:webHidden/>
               </w:rPr>
-              <w:instrText xml:space="preserve"> PAGEREF _Toc442976260 \h </w:instrText>
+              <w:instrText xml:space="preserve"> PAGEREF _Toc458533209 \h </w:instrText>
             </w:r>
             <w:r>
               <w:rPr>
@@ -2105,7 +2094,7 @@
       <w:pPr>
         <w:pStyle w:val="Heading1"/>
       </w:pPr>
-      <w:bookmarkStart w:id="1" w:name="_Toc442976235"/>
+      <w:bookmarkStart w:id="1" w:name="_Toc458533184"/>
       <w:r>
         <w:t>Introduction</w:t>
       </w:r>
@@ -2174,7 +2163,7 @@
       <w:pPr>
         <w:pStyle w:val="Heading1"/>
       </w:pPr>
-      <w:bookmarkStart w:id="2" w:name="_Toc442976236"/>
+      <w:bookmarkStart w:id="2" w:name="_Toc458533185"/>
       <w:r>
         <w:t>Features</w:t>
       </w:r>
@@ -2283,7 +2272,7 @@
       <w:pPr>
         <w:pStyle w:val="Heading1"/>
       </w:pPr>
-      <w:bookmarkStart w:id="3" w:name="_Toc442976237"/>
+      <w:bookmarkStart w:id="3" w:name="_Toc458533186"/>
       <w:r>
         <w:t>Getting Started</w:t>
       </w:r>
@@ -2296,7 +2285,7 @@
       <w:pPr>
         <w:pStyle w:val="Heading2"/>
       </w:pPr>
-      <w:bookmarkStart w:id="4" w:name="_Toc442976238"/>
+      <w:bookmarkStart w:id="4" w:name="_Toc458533187"/>
       <w:r>
         <w:t>Prerequisites</w:t>
       </w:r>
@@ -2404,7 +2393,7 @@
       <w:pPr>
         <w:pStyle w:val="Heading1"/>
       </w:pPr>
-      <w:bookmarkStart w:id="5" w:name="_Toc442976239"/>
+      <w:bookmarkStart w:id="5" w:name="_Toc458533188"/>
       <w:r>
         <w:t>Download PubMatic SDK</w:t>
       </w:r>
@@ -2446,7 +2435,7 @@
       <w:pPr>
         <w:pStyle w:val="Heading2"/>
       </w:pPr>
-      <w:bookmarkStart w:id="6" w:name="_Toc442976240"/>
+      <w:bookmarkStart w:id="6" w:name="_Toc458533189"/>
       <w:r>
         <w:t xml:space="preserve">Source </w:t>
       </w:r>
@@ -2492,7 +2481,7 @@
       <w:pPr>
         <w:pStyle w:val="Heading2"/>
       </w:pPr>
-      <w:bookmarkStart w:id="7" w:name="_Toc442976241"/>
+      <w:bookmarkStart w:id="7" w:name="_Toc458533190"/>
       <w:r>
         <w:t xml:space="preserve">Integration with </w:t>
       </w:r>
@@ -3187,7 +3176,7 @@
           <w:color w:val="auto"/>
         </w:rPr>
       </w:pPr>
-      <w:bookmarkStart w:id="8" w:name="_Toc442976242"/>
+      <w:bookmarkStart w:id="8" w:name="_Toc458533191"/>
       <w:r>
         <w:rPr>
           <w:color w:val="auto"/>
@@ -3357,7 +3346,7 @@
       <w:pPr>
         <w:pStyle w:val="Heading3"/>
       </w:pPr>
-      <w:bookmarkStart w:id="9" w:name="_Toc442976243"/>
+      <w:bookmarkStart w:id="9" w:name="_Toc458533192"/>
       <w:r>
         <w:t>Generating JAR files to use with Eclipse projects</w:t>
       </w:r>
@@ -3545,7 +3534,7 @@
       <w:pPr>
         <w:pStyle w:val="Heading3"/>
       </w:pPr>
-      <w:bookmarkStart w:id="10" w:name="_Toc442976244"/>
+      <w:bookmarkStart w:id="10" w:name="_Toc458533193"/>
       <w:r>
         <w:t>Add SDK JAR files to Eclipse project</w:t>
       </w:r>
@@ -3580,7 +3569,7 @@
         <w:pStyle w:val="Heading1"/>
       </w:pPr>
       <w:bookmarkStart w:id="11" w:name="_Ref441927815"/>
-      <w:bookmarkStart w:id="12" w:name="_Toc442976245"/>
+      <w:bookmarkStart w:id="12" w:name="_Toc458533194"/>
       <w:r>
         <w:t xml:space="preserve">Adding Permissions to </w:t>
       </w:r>
@@ -3660,14 +3649,27 @@
       <w:r>
         <w:t xml:space="preserve">Table </w:t>
       </w:r>
-      <w:fldSimple w:instr=" SEQ Table \* ARABIC ">
-        <w:r>
-          <w:rPr>
-            <w:noProof/>
-          </w:rPr>
-          <w:t>1</w:t>
-        </w:r>
-      </w:fldSimple>
+      <w:r>
+        <w:fldChar w:fldCharType="begin"/>
+      </w:r>
+      <w:r>
+        <w:instrText xml:space="preserve"> SEQ Table \* ARABIC </w:instrText>
+      </w:r>
+      <w:r>
+        <w:fldChar w:fldCharType="separate"/>
+      </w:r>
+      <w:r>
+        <w:rPr>
+          <w:noProof/>
+        </w:rPr>
+        <w:t>1</w:t>
+      </w:r>
+      <w:r>
+        <w:rPr>
+          <w:noProof/>
+        </w:rPr>
+        <w:fldChar w:fldCharType="end"/>
+      </w:r>
       <w:r>
         <w:t xml:space="preserve"> Basic Permissions for the Manifest File</w:t>
       </w:r>
@@ -4097,14 +4099,27 @@
       <w:r>
         <w:t xml:space="preserve">Table </w:t>
       </w:r>
-      <w:fldSimple w:instr=" SEQ Table \* ARABIC ">
-        <w:r>
-          <w:rPr>
-            <w:noProof/>
-          </w:rPr>
-          <w:t>2</w:t>
-        </w:r>
-      </w:fldSimple>
+      <w:r>
+        <w:fldChar w:fldCharType="begin"/>
+      </w:r>
+      <w:r>
+        <w:instrText xml:space="preserve"> SEQ Table \* ARABIC </w:instrText>
+      </w:r>
+      <w:r>
+        <w:fldChar w:fldCharType="separate"/>
+      </w:r>
+      <w:r>
+        <w:rPr>
+          <w:noProof/>
+        </w:rPr>
+        <w:t>2</w:t>
+      </w:r>
+      <w:r>
+        <w:rPr>
+          <w:noProof/>
+        </w:rPr>
+        <w:fldChar w:fldCharType="end"/>
+      </w:r>
       <w:r>
         <w:t xml:space="preserve"> </w:t>
       </w:r>
@@ -4895,7 +4910,7 @@
       <w:pPr>
         <w:pStyle w:val="Heading1"/>
       </w:pPr>
-      <w:bookmarkStart w:id="13" w:name="_Toc442976246"/>
+      <w:bookmarkStart w:id="13" w:name="_Toc458533195"/>
       <w:r>
         <w:t xml:space="preserve">Integrating </w:t>
       </w:r>
@@ -5176,7 +5191,7 @@
       <w:pPr>
         <w:pStyle w:val="Heading2"/>
       </w:pPr>
-      <w:bookmarkStart w:id="14" w:name="_Toc442976247"/>
+      <w:bookmarkStart w:id="14" w:name="_Toc458533196"/>
       <w:r>
         <w:t>Layout Based Ad View Creation</w:t>
       </w:r>
@@ -6115,7 +6130,7 @@
       <w:pPr>
         <w:pStyle w:val="Heading2"/>
       </w:pPr>
-      <w:bookmarkStart w:id="15" w:name="_Toc442976248"/>
+      <w:bookmarkStart w:id="15" w:name="_Toc458533197"/>
       <w:r>
         <w:t xml:space="preserve">Creating </w:t>
       </w:r>
@@ -6696,25 +6711,7 @@
                 <w:bCs w:val="0"/>
                 <w:color w:val="969896"/>
               </w:rPr>
-              <w:t xml:space="preserve">// Set layout height &amp; width in pixels </w:t>
-            </w:r>
-            <w:r>
-              <w:rPr>
-                <w:rFonts w:ascii="Courier New" w:eastAsia="Courier New" w:hAnsi="Courier New" w:cs="Courier New"/>
-                <w:b w:val="0"/>
-                <w:bCs w:val="0"/>
-                <w:color w:val="969896"/>
-              </w:rPr>
-              <w:t xml:space="preserve">for banner ad view </w:t>
-            </w:r>
-            <w:r>
-              <w:rPr>
-                <w:rFonts w:ascii="Courier New" w:eastAsia="Courier New" w:hAnsi="Courier New" w:cs="Courier New"/>
-                <w:b w:val="0"/>
-                <w:bCs w:val="0"/>
-                <w:color w:val="969896"/>
-              </w:rPr>
-              <w:t>as per requirement</w:t>
+              <w:t>// Set layout height &amp; width in pixels for banner ad view as per requirement</w:t>
             </w:r>
           </w:p>
           <w:p>
@@ -7245,16 +7242,7 @@
                 <w:bCs w:val="0"/>
                 <w:color w:val="969896"/>
               </w:rPr>
-              <w:t xml:space="preserve">// </w:t>
-            </w:r>
-            <w:r>
-              <w:rPr>
-                <w:rFonts w:ascii="Courier New" w:eastAsia="Courier New" w:hAnsi="Courier New" w:cs="Courier New"/>
-                <w:b w:val="0"/>
-                <w:bCs w:val="0"/>
-                <w:color w:val="969896"/>
-              </w:rPr>
-              <w:t>Set layout height &amp; width for banner ad view in pixels as per requirement</w:t>
+              <w:t>// Set layout height &amp; width for banner ad view in pixels as per requirement</w:t>
             </w:r>
           </w:p>
           <w:p>
@@ -7729,7 +7717,7 @@
       <w:pPr>
         <w:pStyle w:val="Heading3"/>
       </w:pPr>
-      <w:bookmarkStart w:id="18" w:name="_Toc442976249"/>
+      <w:bookmarkStart w:id="18" w:name="_Toc458533198"/>
       <w:r>
         <w:t>Set update interval time</w:t>
       </w:r>
@@ -7778,12 +7766,6 @@
       <w:tblGrid>
         <w:gridCol w:w="2898"/>
         <w:gridCol w:w="6678"/>
-        <w:tblGridChange w:id="19">
-          <w:tblGrid>
-            <w:gridCol w:w="2898"/>
-            <w:gridCol w:w="6678"/>
-          </w:tblGrid>
-        </w:tblGridChange>
       </w:tblGrid>
       <w:tr>
         <w:tc>
@@ -8369,11 +8351,11 @@
       <w:pPr>
         <w:pStyle w:val="Heading3"/>
       </w:pPr>
-      <w:bookmarkStart w:id="20" w:name="_Toc442976250"/>
+      <w:bookmarkStart w:id="19" w:name="_Toc458533199"/>
       <w:r>
         <w:t>Listening to Banner Ad Request callbacks</w:t>
       </w:r>
-      <w:bookmarkEnd w:id="20"/>
+      <w:bookmarkEnd w:id="19"/>
     </w:p>
     <w:p>
       <w:r>
@@ -9200,14 +9182,14 @@
       <w:pPr>
         <w:pStyle w:val="Heading3"/>
       </w:pPr>
-      <w:bookmarkStart w:id="21" w:name="_Toc442976251"/>
+      <w:bookmarkStart w:id="20" w:name="_Toc458533200"/>
       <w:r>
         <w:t xml:space="preserve">Handling Rotation Changes for Banner </w:t>
       </w:r>
       <w:r>
         <w:t>Ads</w:t>
       </w:r>
-      <w:bookmarkEnd w:id="21"/>
+      <w:bookmarkEnd w:id="20"/>
     </w:p>
     <w:p>
       <w:pPr>
@@ -9565,14 +9547,14 @@
       <w:pPr>
         <w:pStyle w:val="Heading1"/>
       </w:pPr>
-      <w:bookmarkStart w:id="22" w:name="_Toc442976252"/>
+      <w:bookmarkStart w:id="21" w:name="_Toc458533201"/>
       <w:r>
         <w:t xml:space="preserve">Integrating </w:t>
       </w:r>
       <w:r>
         <w:t>Interstitial Ads</w:t>
       </w:r>
-      <w:bookmarkEnd w:id="22"/>
+      <w:bookmarkEnd w:id="21"/>
       <w:r>
         <w:t xml:space="preserve"> </w:t>
       </w:r>
@@ -10744,14 +10726,14 @@
           <w:color w:val="auto"/>
         </w:rPr>
       </w:pPr>
-      <w:bookmarkStart w:id="23" w:name="_Toc442976253"/>
+      <w:bookmarkStart w:id="22" w:name="_Toc458533202"/>
       <w:r>
         <w:rPr>
           <w:color w:val="auto"/>
         </w:rPr>
         <w:t>Native Ads Integration</w:t>
       </w:r>
-      <w:bookmarkEnd w:id="23"/>
+      <w:bookmarkEnd w:id="22"/>
     </w:p>
     <w:p>
       <w:r>
@@ -12447,7 +12429,7 @@
       <w:pPr>
         <w:pStyle w:val="Heading3"/>
       </w:pPr>
-      <w:bookmarkStart w:id="24" w:name="_Toc442976254"/>
+      <w:bookmarkStart w:id="23" w:name="_Toc458533203"/>
       <w:r>
         <w:t xml:space="preserve">Native </w:t>
       </w:r>
@@ -12457,7 +12439,7 @@
       <w:r>
         <w:t>Handling</w:t>
       </w:r>
-      <w:bookmarkEnd w:id="24"/>
+      <w:bookmarkEnd w:id="23"/>
     </w:p>
     <w:p>
       <w:pPr>
@@ -14231,7 +14213,7 @@
       <w:pPr>
         <w:pStyle w:val="Heading3"/>
       </w:pPr>
-      <w:bookmarkStart w:id="25" w:name="_Toc442976255"/>
+      <w:bookmarkStart w:id="24" w:name="_Toc458533204"/>
       <w:r>
         <w:t xml:space="preserve">Track </w:t>
       </w:r>
@@ -14247,7 +14229,7 @@
       <w:r>
         <w:t>nteractions</w:t>
       </w:r>
-      <w:bookmarkEnd w:id="25"/>
+      <w:bookmarkEnd w:id="24"/>
       <w:r>
         <w:t xml:space="preserve"> </w:t>
       </w:r>
@@ -14647,14 +14629,14 @@
       <w:pPr>
         <w:pStyle w:val="Heading3"/>
       </w:pPr>
-      <w:bookmarkStart w:id="26" w:name="_Toc442976256"/>
+      <w:bookmarkStart w:id="25" w:name="_Toc458533205"/>
       <w:r>
         <w:t>Deallocating Native Ad</w:t>
       </w:r>
       <w:r>
         <w:t>s</w:t>
       </w:r>
-      <w:bookmarkEnd w:id="26"/>
+      <w:bookmarkEnd w:id="25"/>
     </w:p>
     <w:p>
       <w:r>
@@ -14837,14 +14819,14 @@
           <w:color w:val="auto"/>
         </w:rPr>
       </w:pPr>
-      <w:bookmarkStart w:id="27" w:name="_Toc442976257"/>
+      <w:bookmarkStart w:id="26" w:name="_Toc458533206"/>
       <w:r>
         <w:rPr>
           <w:color w:val="auto"/>
         </w:rPr>
         <w:t>Passing Extra Targeting Information</w:t>
       </w:r>
-      <w:bookmarkEnd w:id="27"/>
+      <w:bookmarkEnd w:id="26"/>
     </w:p>
     <w:p>
       <w:r>
@@ -14911,11 +14893,11 @@
       <w:pPr>
         <w:pStyle w:val="Heading2"/>
       </w:pPr>
-      <w:bookmarkStart w:id="28" w:name="_Toc442976258"/>
+      <w:bookmarkStart w:id="27" w:name="_Toc458533207"/>
       <w:r>
         <w:t>Pass User Information</w:t>
       </w:r>
-      <w:bookmarkEnd w:id="28"/>
+      <w:bookmarkEnd w:id="27"/>
       <w:r>
         <w:t xml:space="preserve"> </w:t>
       </w:r>
@@ -15441,11 +15423,11 @@
       <w:pPr>
         <w:pStyle w:val="Heading3"/>
       </w:pPr>
-      <w:bookmarkStart w:id="29" w:name="_Toc442976259"/>
+      <w:bookmarkStart w:id="28" w:name="_Toc458533208"/>
       <w:r>
         <w:t>Pass Application Information</w:t>
       </w:r>
-      <w:bookmarkEnd w:id="29"/>
+      <w:bookmarkEnd w:id="28"/>
       <w:r>
         <w:t xml:space="preserve"> </w:t>
       </w:r>
@@ -15645,14 +15627,14 @@
       <w:pPr>
         <w:pStyle w:val="Heading3"/>
       </w:pPr>
-      <w:bookmarkStart w:id="30" w:name="_Toc442976260"/>
+      <w:bookmarkStart w:id="29" w:name="_Toc458533209"/>
       <w:r>
         <w:t xml:space="preserve">Detecting </w:t>
       </w:r>
       <w:r>
         <w:t>Location</w:t>
       </w:r>
-      <w:bookmarkEnd w:id="30"/>
+      <w:bookmarkEnd w:id="29"/>
     </w:p>
     <w:p>
       <w:r>
@@ -16010,6 +15992,7 @@
         <w:docPartUnique/>
       </w:docPartObj>
     </w:sdtPr>
+    <w:sdtEndPr/>
     <w:sdtContent>
       <w:p>
         <w:pPr>
@@ -16028,7 +16011,7 @@
           <w:rPr>
             <w:noProof/>
           </w:rPr>
-          <w:t>10</w:t>
+          <w:t>2</w:t>
         </w:r>
         <w:r>
           <w:fldChar w:fldCharType="end"/>
@@ -21269,7 +21252,7 @@
   <a:extraClrSchemeLst/>
   <a:extLst>
     <a:ext uri="{05A4C25C-085E-4340-85A3-A5531E510DB2}">
-      <thm15:themeFamily xmlns:thm15="http://schemas.microsoft.com/office/thememl/2012/main" xmlns="" name="Office Theme" id="{62F939B6-93AF-4DB8-9C6B-D6C7DFDC589F}" vid="{4A3C46E8-61CC-4603-A589-7422A47A8E4A}"/>
+      <thm15:themeFamily xmlns="" xmlns:thm15="http://schemas.microsoft.com/office/thememl/2012/main" name="Office Theme" id="{62F939B6-93AF-4DB8-9C6B-D6C7DFDC589F}" vid="{4A3C46E8-61CC-4603-A589-7422A47A8E4A}"/>
     </a:ext>
   </a:extLst>
 </a:theme>
@@ -21280,7 +21263,7 @@
 </file>
 
 <file path=customXml/itemProps1.xml><?xml version="1.0" encoding="utf-8"?>
-<ds:datastoreItem xmlns:ds="http://schemas.openxmlformats.org/officeDocument/2006/customXml" ds:itemID="{298C7172-00EC-435F-9EBC-1BF0D0CE840B}">
+<ds:datastoreItem xmlns:ds="http://schemas.openxmlformats.org/officeDocument/2006/customXml" ds:itemID="{283F9E8A-AB5B-46A6-B444-B76528226D1B}">
   <ds:schemaRefs>
     <ds:schemaRef ds:uri="http://schemas.openxmlformats.org/officeDocument/2006/bibliography"/>
   </ds:schemaRefs>

</xml_diff>